<commit_message>
Update resume and expirence
</commit_message>
<xml_diff>
--- a/Saravanan_Resume.docx
+++ b/Saravanan_Resume.docx
@@ -1,6 +1,6 @@
 
 <file path=word/document.xml><?xml version="1.0" encoding="utf-8"?>
-<w:document xmlns:wpc="http://schemas.microsoft.com/office/word/2010/wordprocessingCanvas" xmlns:cx="http://schemas.microsoft.com/office/drawing/2014/chartex" xmlns:mc="http://schemas.openxmlformats.org/markup-compatibility/2006" xmlns:o="urn:schemas-microsoft-com:office:office" xmlns:r="http://schemas.openxmlformats.org/officeDocument/2006/relationships" xmlns:m="http://schemas.openxmlformats.org/officeDocument/2006/math" xmlns:v="urn:schemas-microsoft-com:vml" xmlns:wp14="http://schemas.microsoft.com/office/word/2010/wordprocessingDrawing" xmlns:wp="http://schemas.openxmlformats.org/drawingml/2006/wordprocessingDrawing" xmlns:w10="urn:schemas-microsoft-com:office:word" xmlns:w="http://schemas.openxmlformats.org/wordprocessingml/2006/main" xmlns:w14="http://schemas.microsoft.com/office/word/2010/wordml" xmlns:w15="http://schemas.microsoft.com/office/word/2012/wordml" xmlns:w16se="http://schemas.microsoft.com/office/word/2015/wordml/symex" xmlns:wpg="http://schemas.microsoft.com/office/word/2010/wordprocessingGroup" xmlns:wpi="http://schemas.microsoft.com/office/word/2010/wordprocessingInk" xmlns:wne="http://schemas.microsoft.com/office/word/2006/wordml" xmlns:wps="http://schemas.microsoft.com/office/word/2010/wordprocessingShape" mc:Ignorable="w14 w15 w16se wp14">
+<w:document xmlns:wpc="http://schemas.microsoft.com/office/word/2010/wordprocessingCanvas" xmlns:cx="http://schemas.microsoft.com/office/drawing/2014/chartex" xmlns:cx1="http://schemas.microsoft.com/office/drawing/2015/9/8/chartex" xmlns:cx2="http://schemas.microsoft.com/office/drawing/2015/10/21/chartex" xmlns:cx3="http://schemas.microsoft.com/office/drawing/2016/5/9/chartex" xmlns:cx4="http://schemas.microsoft.com/office/drawing/2016/5/10/chartex" xmlns:cx5="http://schemas.microsoft.com/office/drawing/2016/5/11/chartex" xmlns:cx6="http://schemas.microsoft.com/office/drawing/2016/5/12/chartex" xmlns:cx7="http://schemas.microsoft.com/office/drawing/2016/5/13/chartex" xmlns:cx8="http://schemas.microsoft.com/office/drawing/2016/5/14/chartex" xmlns:mc="http://schemas.openxmlformats.org/markup-compatibility/2006" xmlns:aink="http://schemas.microsoft.com/office/drawing/2016/ink" xmlns:am3d="http://schemas.microsoft.com/office/drawing/2017/model3d" xmlns:o="urn:schemas-microsoft-com:office:office" xmlns:oel="http://schemas.microsoft.com/office/2019/extlst" xmlns:r="http://schemas.openxmlformats.org/officeDocument/2006/relationships" xmlns:m="http://schemas.openxmlformats.org/officeDocument/2006/math" xmlns:v="urn:schemas-microsoft-com:vml" xmlns:wp14="http://schemas.microsoft.com/office/word/2010/wordprocessingDrawing" xmlns:wp="http://schemas.openxmlformats.org/drawingml/2006/wordprocessingDrawing" xmlns:w10="urn:schemas-microsoft-com:office:word" xmlns:w="http://schemas.openxmlformats.org/wordprocessingml/2006/main" xmlns:w14="http://schemas.microsoft.com/office/word/2010/wordml" xmlns:w15="http://schemas.microsoft.com/office/word/2012/wordml" xmlns:w16cex="http://schemas.microsoft.com/office/word/2018/wordml/cex" xmlns:w16cid="http://schemas.microsoft.com/office/word/2016/wordml/cid" xmlns:w16="http://schemas.microsoft.com/office/word/2018/wordml" xmlns:w16sdtdh="http://schemas.microsoft.com/office/word/2020/wordml/sdtdatahash" xmlns:w16se="http://schemas.microsoft.com/office/word/2015/wordml/symex" xmlns:wpg="http://schemas.microsoft.com/office/word/2010/wordprocessingGroup" xmlns:wpi="http://schemas.microsoft.com/office/word/2010/wordprocessingInk" xmlns:wne="http://schemas.microsoft.com/office/word/2006/wordml" xmlns:wps="http://schemas.microsoft.com/office/word/2010/wordprocessingShape" mc:Ignorable="w14 w15 w16se w16cid w16 w16cex w16sdtdh wp14">
   <w:body>
     <w:p>
       <w:pPr>
@@ -19,54 +19,7 @@
           <w:sz w:val="64"/>
           <w:szCs w:val="64"/>
         </w:rPr>
-        <w:fldChar w:fldCharType="begin"/>
-      </w:r>
-      <w:r>
-        <w:rPr>
-          <w:rFonts w:ascii="Poppins" w:hAnsi="Poppins" w:cs="Poppins"/>
-          <w:b/>
-          <w:sz w:val="64"/>
-          <w:szCs w:val="64"/>
-        </w:rPr>
-        <w:instrText xml:space="preserve"> HYPERLINK "http://saravanajd.github.io/" </w:instrText>
-      </w:r>
-      <w:r>
-        <w:rPr>
-          <w:rFonts w:ascii="Poppins" w:hAnsi="Poppins" w:cs="Poppins"/>
-          <w:b/>
-          <w:sz w:val="64"/>
-          <w:szCs w:val="64"/>
-        </w:rPr>
-      </w:r>
-      <w:r>
-        <w:rPr>
-          <w:rFonts w:ascii="Poppins" w:hAnsi="Poppins" w:cs="Poppins"/>
-          <w:b/>
-          <w:sz w:val="64"/>
-          <w:szCs w:val="64"/>
-        </w:rPr>
-        <w:fldChar w:fldCharType="separate"/>
-      </w:r>
-      <w:r>
-        <w:rPr>
-          <w:rStyle w:val="Hyperlink"/>
-          <w:rFonts w:ascii="Poppins" w:hAnsi="Poppins" w:cs="Poppins"/>
-          <w:b/>
-          <w:color w:val="auto"/>
-          <w:sz w:val="64"/>
-          <w:szCs w:val="64"/>
-          <w:u w:val="none"/>
-        </w:rPr>
         <w:t>Saravanan S</w:t>
-      </w:r>
-      <w:r>
-        <w:rPr>
-          <w:rFonts w:ascii="Poppins" w:hAnsi="Poppins" w:cs="Poppins"/>
-          <w:b/>
-          <w:sz w:val="64"/>
-          <w:szCs w:val="64"/>
-        </w:rPr>
-        <w:fldChar w:fldCharType="end"/>
       </w:r>
     </w:p>
     <w:p>
@@ -88,17 +41,7 @@
           <w:sz w:val="28"/>
           <w:szCs w:val="28"/>
         </w:rPr>
-        <w:t>Software</w:t>
-      </w:r>
-      <w:r>
-        <w:rPr>
-          <w:rFonts w:ascii="Poppins" w:hAnsi="Poppins" w:cs="Poppins"/>
-          <w:b/>
-          <w:spacing w:val="30"/>
-          <w:sz w:val="32"/>
-          <w:szCs w:val="32"/>
-        </w:rPr>
-        <w:t xml:space="preserve"> Engineer</w:t>
+        <w:t>Full Stack Developer</w:t>
       </w:r>
     </w:p>
     <w:p>
@@ -144,7 +87,31 @@
           <w:sz w:val="20"/>
           <w:szCs w:val="20"/>
         </w:rPr>
-        <w:t>78716 04913</w:t>
+        <w:t>7</w:t>
+      </w:r>
+      <w:r>
+        <w:rPr>
+          <w:rFonts w:ascii="Poppins" w:hAnsi="Poppins" w:cs="Poppins"/>
+          <w:sz w:val="20"/>
+          <w:szCs w:val="20"/>
+        </w:rPr>
+        <w:t>8716</w:t>
+      </w:r>
+      <w:r>
+        <w:rPr>
+          <w:rFonts w:ascii="Poppins" w:hAnsi="Poppins" w:cs="Poppins"/>
+          <w:sz w:val="20"/>
+          <w:szCs w:val="20"/>
+        </w:rPr>
+        <w:t xml:space="preserve"> 0</w:t>
+      </w:r>
+      <w:r>
+        <w:rPr>
+          <w:rFonts w:ascii="Poppins" w:hAnsi="Poppins" w:cs="Poppins"/>
+          <w:sz w:val="20"/>
+          <w:szCs w:val="20"/>
+        </w:rPr>
+        <w:t>4913</w:t>
       </w:r>
     </w:p>
     <w:p>
@@ -179,7 +146,23 @@
           <w:sz w:val="20"/>
           <w:szCs w:val="20"/>
         </w:rPr>
-        <w:t>aravana.jd@gmail.com</w:t>
+        <w:t>aravana.jd@</w:t>
+      </w:r>
+      <w:r>
+        <w:rPr>
+          <w:rFonts w:ascii="Poppins" w:hAnsi="Poppins" w:cs="Poppins"/>
+          <w:sz w:val="20"/>
+          <w:szCs w:val="20"/>
+        </w:rPr>
+        <w:t>outlook</w:t>
+      </w:r>
+      <w:r>
+        <w:rPr>
+          <w:rFonts w:ascii="Poppins" w:hAnsi="Poppins" w:cs="Poppins"/>
+          <w:sz w:val="20"/>
+          <w:szCs w:val="20"/>
+        </w:rPr>
+        <w:t>.com</w:t>
       </w:r>
     </w:p>
     <w:p>
@@ -225,11 +208,10 @@
           <w:rFonts w:ascii="Poppins" w:hAnsi="Poppins" w:cs="Poppins"/>
           <w:sz w:val="20"/>
           <w:szCs w:val="20"/>
-          <w:u w:val="single"/>
         </w:rPr>
         <w:sectPr>
           <w:pgSz w:w="12240" w:h="15840"/>
-          <w:pgMar w:top="1170" w:right="1440" w:bottom="1530" w:left="1440" w:header="720" w:footer="720" w:gutter="0"/>
+          <w:pgMar w:top="180" w:right="1440" w:bottom="1530" w:left="1440" w:header="720" w:footer="720" w:gutter="0"/>
           <w:cols w:num="2" w:space="0" w:equalWidth="0">
             <w:col w:w="5760" w:space="0"/>
             <w:col w:w="3600"/>
@@ -242,7 +224,6 @@
           <w:rFonts w:ascii="Poppins" w:hAnsi="Poppins" w:cs="Poppins"/>
           <w:sz w:val="20"/>
           <w:szCs w:val="20"/>
-          <w:u w:val="single"/>
         </w:rPr>
         <w:t>https://sara</w:t>
       </w:r>
@@ -251,7 +232,6 @@
           <w:rFonts w:ascii="Poppins" w:hAnsi="Poppins" w:cs="Poppins"/>
           <w:sz w:val="20"/>
           <w:szCs w:val="20"/>
-          <w:u w:val="single"/>
         </w:rPr>
         <w:t>vanajd.github.io</w:t>
       </w:r>
@@ -268,30 +248,36 @@
     </w:p>
     <w:p>
       <w:pPr>
-        <w:spacing w:before="240" w:line="276" w:lineRule="auto"/>
-        <w:rPr>
-          <w:rFonts w:ascii="Poppins" w:hAnsi="Poppins" w:cs="Poppins"/>
-          <w:sz w:val="20"/>
-          <w:szCs w:val="20"/>
-        </w:rPr>
-      </w:pPr>
-      <w:r>
-        <w:rPr>
-          <w:rFonts w:ascii="Poppins" w:hAnsi="Poppins" w:cs="Poppins"/>
-          <w:sz w:val="20"/>
-          <w:szCs w:val="20"/>
-        </w:rPr>
-        <w:t>4 years of experience as a Software Developer who is comfortable working across whole stack to deliver excep</w:t>
-      </w:r>
-      <w:bookmarkStart w:id="0" w:name="_GoBack"/>
-      <w:bookmarkEnd w:id="0"/>
-      <w:r>
-        <w:rPr>
-          <w:rFonts w:ascii="Poppins" w:hAnsi="Poppins" w:cs="Poppins"/>
-          <w:sz w:val="20"/>
-          <w:szCs w:val="20"/>
-        </w:rPr>
-        <w:t>tional customer facing products.</w:t>
+        <w:spacing w:line="276" w:lineRule="auto"/>
+        <w:rPr>
+          <w:rFonts w:ascii="Poppins" w:hAnsi="Poppins" w:cs="Poppins"/>
+          <w:sz w:val="20"/>
+          <w:szCs w:val="20"/>
+        </w:rPr>
+      </w:pPr>
+      <w:r>
+        <w:rPr>
+          <w:rFonts w:ascii="Poppins" w:hAnsi="Poppins" w:cs="Poppins"/>
+          <w:sz w:val="20"/>
+          <w:szCs w:val="20"/>
+        </w:rPr>
+        <w:t>5</w:t>
+      </w:r>
+      <w:r>
+        <w:rPr>
+          <w:rFonts w:ascii="Poppins" w:hAnsi="Poppins" w:cs="Poppins"/>
+          <w:sz w:val="20"/>
+          <w:szCs w:val="20"/>
+        </w:rPr>
+        <w:t>+</w:t>
+      </w:r>
+      <w:r>
+        <w:rPr>
+          <w:rFonts w:ascii="Poppins" w:hAnsi="Poppins" w:cs="Poppins"/>
+          <w:sz w:val="20"/>
+          <w:szCs w:val="20"/>
+        </w:rPr>
+        <w:t xml:space="preserve"> years of experience as a Software Developer who is comfortable working across whole stack to deliver exceptional customer facing products.</w:t>
       </w:r>
     </w:p>
     <w:p>
@@ -312,31 +298,284 @@
           <w:sz w:val="28"/>
           <w:szCs w:val="28"/>
         </w:rPr>
-        <w:t>|</w:t>
-      </w:r>
-      <w:r>
-        <w:rPr>
-          <w:rFonts w:ascii="Poppins" w:hAnsi="Poppins" w:cs="Poppins"/>
-          <w:b/>
-          <w:spacing w:val="30"/>
-          <w:sz w:val="28"/>
-          <w:szCs w:val="28"/>
-        </w:rPr>
-        <w:t xml:space="preserve">  </w:t>
-      </w:r>
-      <w:r>
-        <w:rPr>
-          <w:rFonts w:ascii="Poppins" w:hAnsi="Poppins" w:cs="Poppins"/>
-          <w:b/>
-          <w:spacing w:val="30"/>
-          <w:sz w:val="28"/>
-          <w:szCs w:val="28"/>
-        </w:rPr>
-        <w:t>SKILLS</w:t>
-      </w:r>
-    </w:p>
-    <w:p>
-      <w:pPr>
+        <w:t>| SKILLS</w:t>
+      </w:r>
+    </w:p>
+    <w:p>
+      <w:pPr>
+        <w:pStyle w:val="ListParagraph"/>
+        <w:numPr>
+          <w:ilvl w:val="0"/>
+          <w:numId w:val="12"/>
+        </w:numPr>
+        <w:spacing w:line="276" w:lineRule="auto"/>
+        <w:rPr>
+          <w:rFonts w:ascii="Poppins" w:hAnsi="Poppins" w:cs="Poppins"/>
+          <w:sz w:val="20"/>
+          <w:szCs w:val="20"/>
+        </w:rPr>
+      </w:pPr>
+      <w:r>
+        <w:rPr>
+          <w:rFonts w:ascii="Poppins" w:hAnsi="Poppins" w:cs="Poppins"/>
+          <w:b/>
+          <w:bCs/>
+          <w:sz w:val="20"/>
+          <w:szCs w:val="20"/>
+        </w:rPr>
+        <w:t>Technologies:</w:t>
+      </w:r>
+      <w:r>
+        <w:rPr>
+          <w:rFonts w:ascii="Poppins" w:hAnsi="Poppins" w:cs="Poppins"/>
+          <w:sz w:val="20"/>
+          <w:szCs w:val="20"/>
+        </w:rPr>
+        <w:t xml:space="preserve"> ASP.Net, ASP.Net MVC, .Net Core, Entity Framework, LINQ and Xamarin</w:t>
+      </w:r>
+    </w:p>
+    <w:p>
+      <w:pPr>
+        <w:pStyle w:val="ListParagraph"/>
+        <w:numPr>
+          <w:ilvl w:val="0"/>
+          <w:numId w:val="12"/>
+        </w:numPr>
+        <w:spacing w:line="276" w:lineRule="auto"/>
+        <w:rPr>
+          <w:rFonts w:ascii="Poppins" w:hAnsi="Poppins" w:cs="Poppins"/>
+          <w:sz w:val="20"/>
+          <w:szCs w:val="20"/>
+        </w:rPr>
+      </w:pPr>
+      <w:r>
+        <w:rPr>
+          <w:rFonts w:ascii="Poppins" w:hAnsi="Poppins" w:cs="Poppins"/>
+          <w:b/>
+          <w:bCs/>
+          <w:sz w:val="20"/>
+          <w:szCs w:val="20"/>
+        </w:rPr>
+        <w:t>Web Technologies:</w:t>
+      </w:r>
+      <w:r>
+        <w:rPr>
+          <w:rFonts w:ascii="Poppins" w:hAnsi="Poppins" w:cs="Poppins"/>
+          <w:sz w:val="20"/>
+          <w:szCs w:val="20"/>
+        </w:rPr>
+        <w:t xml:space="preserve"> HTML, CSS3, JavaScript, ES6, jQuery, AngularJS, Angular and Typescript</w:t>
+      </w:r>
+    </w:p>
+    <w:p>
+      <w:pPr>
+        <w:pStyle w:val="ListParagraph"/>
+        <w:numPr>
+          <w:ilvl w:val="0"/>
+          <w:numId w:val="12"/>
+        </w:numPr>
+        <w:spacing w:line="276" w:lineRule="auto"/>
+        <w:rPr>
+          <w:rFonts w:ascii="Poppins" w:hAnsi="Poppins" w:cs="Poppins"/>
+          <w:sz w:val="20"/>
+          <w:szCs w:val="20"/>
+        </w:rPr>
+      </w:pPr>
+      <w:r>
+        <w:rPr>
+          <w:rFonts w:ascii="Poppins" w:hAnsi="Poppins" w:cs="Poppins"/>
+          <w:b/>
+          <w:bCs/>
+          <w:sz w:val="20"/>
+          <w:szCs w:val="20"/>
+        </w:rPr>
+        <w:t>Databases:</w:t>
+      </w:r>
+      <w:r>
+        <w:rPr>
+          <w:rFonts w:ascii="Poppins" w:hAnsi="Poppins" w:cs="Poppins"/>
+          <w:sz w:val="20"/>
+          <w:szCs w:val="20"/>
+        </w:rPr>
+        <w:t xml:space="preserve"> SQL Server, </w:t>
+      </w:r>
+      <w:proofErr w:type="gramStart"/>
+      <w:r>
+        <w:rPr>
+          <w:rFonts w:ascii="Poppins" w:hAnsi="Poppins" w:cs="Poppins"/>
+          <w:sz w:val="20"/>
+          <w:szCs w:val="20"/>
+        </w:rPr>
+        <w:t>MySQL</w:t>
+      </w:r>
+      <w:proofErr w:type="gramEnd"/>
+      <w:r>
+        <w:rPr>
+          <w:rFonts w:ascii="Poppins" w:hAnsi="Poppins" w:cs="Poppins"/>
+          <w:sz w:val="20"/>
+          <w:szCs w:val="20"/>
+        </w:rPr>
+        <w:t xml:space="preserve"> and SQLite</w:t>
+      </w:r>
+    </w:p>
+    <w:p>
+      <w:pPr>
+        <w:pStyle w:val="ListParagraph"/>
+        <w:numPr>
+          <w:ilvl w:val="0"/>
+          <w:numId w:val="12"/>
+        </w:numPr>
+        <w:spacing w:line="276" w:lineRule="auto"/>
+        <w:rPr>
+          <w:rFonts w:ascii="Poppins" w:hAnsi="Poppins" w:cs="Poppins"/>
+          <w:sz w:val="20"/>
+          <w:szCs w:val="20"/>
+        </w:rPr>
+      </w:pPr>
+      <w:r>
+        <w:rPr>
+          <w:rFonts w:ascii="Poppins" w:hAnsi="Poppins" w:cs="Poppins"/>
+          <w:b/>
+          <w:bCs/>
+          <w:sz w:val="20"/>
+          <w:szCs w:val="20"/>
+        </w:rPr>
+        <w:t>APIs for integration:</w:t>
+      </w:r>
+      <w:r>
+        <w:rPr>
+          <w:rFonts w:ascii="Poppins" w:hAnsi="Poppins" w:cs="Poppins"/>
+          <w:sz w:val="20"/>
+          <w:szCs w:val="20"/>
+        </w:rPr>
+        <w:t xml:space="preserve"> Google, Microsoft,</w:t>
+      </w:r>
+      <w:r>
+        <w:rPr>
+          <w:rFonts w:ascii="Poppins" w:hAnsi="Poppins" w:cs="Poppins"/>
+          <w:sz w:val="20"/>
+          <w:szCs w:val="20"/>
+        </w:rPr>
+        <w:t xml:space="preserve"> Stripe,</w:t>
+      </w:r>
+      <w:r>
+        <w:rPr>
+          <w:rFonts w:ascii="Poppins" w:hAnsi="Poppins" w:cs="Poppins"/>
+          <w:sz w:val="20"/>
+          <w:szCs w:val="20"/>
+        </w:rPr>
+        <w:t xml:space="preserve"> </w:t>
+      </w:r>
+      <w:proofErr w:type="gramStart"/>
+      <w:r>
+        <w:rPr>
+          <w:rFonts w:ascii="Poppins" w:hAnsi="Poppins" w:cs="Poppins"/>
+          <w:sz w:val="20"/>
+          <w:szCs w:val="20"/>
+        </w:rPr>
+        <w:t>QuickBooks</w:t>
+      </w:r>
+      <w:proofErr w:type="gramEnd"/>
+      <w:r>
+        <w:rPr>
+          <w:rFonts w:ascii="Poppins" w:hAnsi="Poppins" w:cs="Poppins"/>
+          <w:sz w:val="20"/>
+          <w:szCs w:val="20"/>
+        </w:rPr>
+        <w:t xml:space="preserve"> and Xero</w:t>
+      </w:r>
+    </w:p>
+    <w:p>
+      <w:pPr>
+        <w:pStyle w:val="ListParagraph"/>
+        <w:numPr>
+          <w:ilvl w:val="0"/>
+          <w:numId w:val="12"/>
+        </w:numPr>
+        <w:spacing w:line="276" w:lineRule="auto"/>
+        <w:rPr>
+          <w:rFonts w:ascii="Poppins" w:hAnsi="Poppins" w:cs="Poppins"/>
+          <w:sz w:val="20"/>
+          <w:szCs w:val="20"/>
+        </w:rPr>
+      </w:pPr>
+      <w:r>
+        <w:rPr>
+          <w:rFonts w:ascii="Poppins" w:hAnsi="Poppins" w:cs="Poppins"/>
+          <w:b/>
+          <w:bCs/>
+          <w:sz w:val="20"/>
+          <w:szCs w:val="20"/>
+        </w:rPr>
+        <w:t>Programming Environments:</w:t>
+      </w:r>
+      <w:r>
+        <w:rPr>
+          <w:rFonts w:ascii="Poppins" w:hAnsi="Poppins" w:cs="Poppins"/>
+          <w:sz w:val="20"/>
+          <w:szCs w:val="20"/>
+        </w:rPr>
+        <w:t xml:space="preserve"> Visual Studio, Visual Studio Code, </w:t>
+      </w:r>
+      <w:proofErr w:type="gramStart"/>
+      <w:r>
+        <w:rPr>
+          <w:rFonts w:ascii="Poppins" w:hAnsi="Poppins" w:cs="Poppins"/>
+          <w:sz w:val="20"/>
+          <w:szCs w:val="20"/>
+        </w:rPr>
+        <w:t>Postman</w:t>
+      </w:r>
+      <w:proofErr w:type="gramEnd"/>
+      <w:r>
+        <w:rPr>
+          <w:rFonts w:ascii="Poppins" w:hAnsi="Poppins" w:cs="Poppins"/>
+          <w:sz w:val="20"/>
+          <w:szCs w:val="20"/>
+        </w:rPr>
+        <w:t xml:space="preserve"> and Adobe XD</w:t>
+      </w:r>
+    </w:p>
+    <w:p>
+      <w:pPr>
+        <w:pStyle w:val="ListParagraph"/>
+        <w:numPr>
+          <w:ilvl w:val="0"/>
+          <w:numId w:val="12"/>
+        </w:numPr>
+        <w:spacing w:line="276" w:lineRule="auto"/>
+        <w:rPr>
+          <w:rFonts w:ascii="Poppins" w:hAnsi="Poppins" w:cs="Poppins"/>
+          <w:sz w:val="20"/>
+          <w:szCs w:val="20"/>
+        </w:rPr>
+      </w:pPr>
+      <w:r>
+        <w:rPr>
+          <w:rFonts w:ascii="Poppins" w:hAnsi="Poppins" w:cs="Poppins"/>
+          <w:b/>
+          <w:bCs/>
+          <w:sz w:val="20"/>
+          <w:szCs w:val="20"/>
+        </w:rPr>
+        <w:t>Reporting Tools:</w:t>
+      </w:r>
+      <w:r>
+        <w:rPr>
+          <w:rFonts w:ascii="Poppins" w:hAnsi="Poppins" w:cs="Poppins"/>
+          <w:sz w:val="20"/>
+          <w:szCs w:val="20"/>
+        </w:rPr>
+        <w:t xml:space="preserve"> Open XML, ITextSharp, Interop and DevExpress</w:t>
+      </w:r>
+    </w:p>
+    <w:p>
+      <w:pPr>
+        <w:pStyle w:val="ListParagraph"/>
+        <w:numPr>
+          <w:ilvl w:val="0"/>
+          <w:numId w:val="12"/>
+        </w:numPr>
         <w:spacing w:line="276" w:lineRule="auto"/>
         <w:rPr>
           <w:rFonts w:ascii="Poppins" w:hAnsi="Poppins" w:cs="Poppins"/>
@@ -351,307 +590,24 @@
           <w:docGrid w:linePitch="360"/>
         </w:sectPr>
       </w:pPr>
-    </w:p>
-    <w:p>
-      <w:pPr>
-        <w:spacing w:line="276" w:lineRule="auto"/>
-        <w:rPr>
-          <w:rFonts w:ascii="Poppins" w:hAnsi="Poppins" w:cs="Poppins"/>
-          <w:sz w:val="20"/>
-          <w:szCs w:val="20"/>
-        </w:rPr>
-      </w:pPr>
-      <w:r>
-        <w:rPr>
-          <w:rFonts w:ascii="Poppins" w:hAnsi="Poppins" w:cs="Poppins"/>
-          <w:b/>
-          <w:sz w:val="20"/>
-          <w:szCs w:val="20"/>
-        </w:rPr>
-        <w:lastRenderedPageBreak/>
-        <w:t>Language:</w:t>
-      </w:r>
-      <w:r>
-        <w:rPr>
-          <w:rFonts w:ascii="Poppins" w:hAnsi="Poppins" w:cs="Poppins"/>
-          <w:sz w:val="20"/>
-          <w:szCs w:val="20"/>
-        </w:rPr>
-        <w:t xml:space="preserve"> C#, HTML, CSS3 and JavaScript. </w:t>
-      </w:r>
-    </w:p>
-    <w:p>
-      <w:pPr>
-        <w:spacing w:line="276" w:lineRule="auto"/>
-        <w:rPr>
-          <w:rFonts w:ascii="Poppins" w:hAnsi="Poppins" w:cs="Poppins"/>
-          <w:sz w:val="20"/>
-          <w:szCs w:val="20"/>
-        </w:rPr>
-      </w:pPr>
-      <w:r>
-        <w:rPr>
-          <w:rFonts w:ascii="Poppins" w:hAnsi="Poppins" w:cs="Poppins"/>
-          <w:b/>
-          <w:sz w:val="20"/>
-          <w:szCs w:val="20"/>
-        </w:rPr>
-        <w:t>Framework:</w:t>
-      </w:r>
-      <w:r>
-        <w:rPr>
-          <w:rFonts w:ascii="Poppins" w:hAnsi="Poppins" w:cs="Poppins"/>
-          <w:sz w:val="20"/>
-          <w:szCs w:val="20"/>
-        </w:rPr>
-        <w:t xml:space="preserve"> ASP.Net MVC, .Net Core, Angular, </w:t>
-      </w:r>
-      <w:proofErr w:type="spellStart"/>
-      <w:r>
-        <w:rPr>
-          <w:rFonts w:ascii="Poppins" w:hAnsi="Poppins" w:cs="Poppins"/>
-          <w:sz w:val="20"/>
-          <w:szCs w:val="20"/>
-        </w:rPr>
-        <w:t>NodeJS</w:t>
-      </w:r>
-      <w:proofErr w:type="spellEnd"/>
-      <w:r>
-        <w:rPr>
-          <w:rFonts w:ascii="Poppins" w:hAnsi="Poppins" w:cs="Poppins"/>
-          <w:sz w:val="20"/>
-          <w:szCs w:val="20"/>
-        </w:rPr>
-        <w:t>, AngularJS and JQuery</w:t>
-      </w:r>
-    </w:p>
-    <w:p>
-      <w:pPr>
-        <w:spacing w:line="276" w:lineRule="auto"/>
-        <w:rPr>
-          <w:rFonts w:ascii="Poppins" w:hAnsi="Poppins" w:cs="Poppins"/>
-          <w:sz w:val="20"/>
-          <w:szCs w:val="20"/>
-        </w:rPr>
-      </w:pPr>
-      <w:r>
-        <w:rPr>
-          <w:rFonts w:ascii="Poppins" w:hAnsi="Poppins" w:cs="Poppins"/>
-          <w:b/>
-          <w:sz w:val="20"/>
-          <w:szCs w:val="20"/>
-        </w:rPr>
-        <w:t>Mobile Technology:</w:t>
-      </w:r>
-      <w:r>
-        <w:rPr>
-          <w:rFonts w:ascii="Poppins" w:hAnsi="Poppins" w:cs="Poppins"/>
-          <w:sz w:val="20"/>
-          <w:szCs w:val="20"/>
-        </w:rPr>
-        <w:t xml:space="preserve"> Xamarin</w:t>
-      </w:r>
-    </w:p>
-    <w:p>
-      <w:pPr>
-        <w:spacing w:line="276" w:lineRule="auto"/>
-        <w:rPr>
-          <w:rFonts w:ascii="Poppins" w:hAnsi="Poppins" w:cs="Poppins"/>
-          <w:sz w:val="20"/>
-          <w:szCs w:val="20"/>
-        </w:rPr>
-      </w:pPr>
-      <w:r>
-        <w:rPr>
-          <w:rFonts w:ascii="Poppins" w:hAnsi="Poppins" w:cs="Poppins"/>
-          <w:b/>
-          <w:sz w:val="20"/>
-          <w:szCs w:val="20"/>
-        </w:rPr>
-        <w:t>Database:</w:t>
-      </w:r>
-      <w:r>
-        <w:rPr>
-          <w:rFonts w:ascii="Poppins" w:hAnsi="Poppins" w:cs="Poppins"/>
-          <w:sz w:val="20"/>
-          <w:szCs w:val="20"/>
-        </w:rPr>
-        <w:t xml:space="preserve"> SQL, MySQL, SQLite</w:t>
-      </w:r>
-    </w:p>
-    <w:p>
-      <w:pPr>
-        <w:spacing w:line="276" w:lineRule="auto"/>
-        <w:rPr>
-          <w:rFonts w:ascii="Poppins" w:hAnsi="Poppins" w:cs="Poppins"/>
-          <w:sz w:val="20"/>
-          <w:szCs w:val="20"/>
-        </w:rPr>
-      </w:pPr>
-      <w:r>
-        <w:rPr>
-          <w:rFonts w:ascii="Poppins" w:hAnsi="Poppins" w:cs="Poppins"/>
-          <w:b/>
-          <w:sz w:val="20"/>
-          <w:szCs w:val="20"/>
-        </w:rPr>
-        <w:lastRenderedPageBreak/>
-        <w:t>Tools:</w:t>
-      </w:r>
-      <w:r>
-        <w:rPr>
-          <w:rFonts w:ascii="Poppins" w:hAnsi="Poppins" w:cs="Poppins"/>
-          <w:sz w:val="20"/>
-          <w:szCs w:val="20"/>
-        </w:rPr>
-        <w:t xml:space="preserve"> QuickBooks and Xero</w:t>
-      </w:r>
-    </w:p>
-    <w:p>
-      <w:pPr>
-        <w:spacing w:line="276" w:lineRule="auto"/>
-        <w:rPr>
-          <w:rFonts w:ascii="Poppins" w:hAnsi="Poppins" w:cs="Poppins"/>
-          <w:sz w:val="20"/>
-          <w:szCs w:val="20"/>
-        </w:rPr>
-      </w:pPr>
-      <w:r>
-        <w:rPr>
-          <w:rFonts w:ascii="Poppins" w:hAnsi="Poppins" w:cs="Poppins"/>
-          <w:b/>
-          <w:sz w:val="20"/>
-          <w:szCs w:val="20"/>
-        </w:rPr>
-        <w:t>Other:</w:t>
-      </w:r>
-      <w:r>
-        <w:rPr>
-          <w:rFonts w:ascii="Poppins" w:hAnsi="Poppins" w:cs="Poppins"/>
-          <w:sz w:val="20"/>
-          <w:szCs w:val="20"/>
-        </w:rPr>
-        <w:t xml:space="preserve"> </w:t>
-      </w:r>
-      <w:proofErr w:type="spellStart"/>
-      <w:r>
-        <w:rPr>
-          <w:rFonts w:ascii="Poppins" w:hAnsi="Poppins" w:cs="Poppins"/>
-          <w:sz w:val="20"/>
-          <w:szCs w:val="20"/>
-        </w:rPr>
-        <w:t>Git</w:t>
-      </w:r>
-      <w:proofErr w:type="spellEnd"/>
-      <w:r>
-        <w:rPr>
-          <w:rFonts w:ascii="Poppins" w:hAnsi="Poppins" w:cs="Poppins"/>
-          <w:sz w:val="20"/>
-          <w:szCs w:val="20"/>
-        </w:rPr>
-        <w:t xml:space="preserve">, </w:t>
-      </w:r>
-      <w:proofErr w:type="spellStart"/>
-      <w:r>
-        <w:rPr>
-          <w:rFonts w:ascii="Poppins" w:hAnsi="Poppins" w:cs="Poppins"/>
-          <w:sz w:val="20"/>
-          <w:szCs w:val="20"/>
-        </w:rPr>
-        <w:t>Bitbucket</w:t>
-      </w:r>
-      <w:proofErr w:type="spellEnd"/>
-      <w:r>
-        <w:rPr>
-          <w:rFonts w:ascii="Poppins" w:hAnsi="Poppins" w:cs="Poppins"/>
-          <w:sz w:val="20"/>
-          <w:szCs w:val="20"/>
-        </w:rPr>
-        <w:t>.</w:t>
-      </w:r>
-    </w:p>
-    <w:p>
-      <w:pPr>
-        <w:spacing w:line="276" w:lineRule="auto"/>
-        <w:rPr>
-          <w:rFonts w:ascii="Poppins" w:hAnsi="Poppins" w:cs="Poppins"/>
-          <w:sz w:val="20"/>
-          <w:szCs w:val="20"/>
-        </w:rPr>
-      </w:pPr>
-      <w:r>
-        <w:rPr>
-          <w:rFonts w:ascii="Poppins" w:hAnsi="Poppins" w:cs="Poppins"/>
-          <w:b/>
-          <w:sz w:val="20"/>
-          <w:szCs w:val="20"/>
-        </w:rPr>
-        <w:t>Ecommerce:</w:t>
-      </w:r>
-      <w:r>
-        <w:rPr>
-          <w:rFonts w:ascii="Poppins" w:hAnsi="Poppins" w:cs="Poppins"/>
-          <w:sz w:val="20"/>
-          <w:szCs w:val="20"/>
-        </w:rPr>
-        <w:t xml:space="preserve"> Shopify and </w:t>
-      </w:r>
-      <w:proofErr w:type="spellStart"/>
-      <w:r>
-        <w:rPr>
-          <w:rFonts w:ascii="Poppins" w:hAnsi="Poppins" w:cs="Poppins"/>
-          <w:sz w:val="20"/>
-          <w:szCs w:val="20"/>
-        </w:rPr>
-        <w:t>WooCommerce</w:t>
-      </w:r>
-      <w:proofErr w:type="spellEnd"/>
-    </w:p>
-    <w:p>
-      <w:pPr>
-        <w:spacing w:line="276" w:lineRule="auto"/>
-        <w:rPr>
-          <w:rFonts w:ascii="Poppins" w:hAnsi="Poppins" w:cs="Poppins"/>
-          <w:b/>
-          <w:sz w:val="28"/>
-          <w:szCs w:val="28"/>
-        </w:rPr>
-      </w:pPr>
-      <w:r>
-        <w:rPr>
-          <w:rFonts w:ascii="Poppins" w:hAnsi="Poppins" w:cs="Poppins"/>
-          <w:b/>
-          <w:sz w:val="20"/>
-          <w:szCs w:val="20"/>
-        </w:rPr>
-        <w:t>Web Service:</w:t>
-      </w:r>
-      <w:r>
-        <w:rPr>
-          <w:rFonts w:ascii="Poppins" w:hAnsi="Poppins" w:cs="Poppins"/>
-          <w:sz w:val="20"/>
-          <w:szCs w:val="20"/>
-        </w:rPr>
-        <w:t xml:space="preserve"> REST and JSON</w:t>
-      </w:r>
-    </w:p>
-    <w:p>
-      <w:pPr>
-        <w:spacing w:line="276" w:lineRule="auto"/>
-        <w:rPr>
-          <w:rFonts w:ascii="Poppins" w:hAnsi="Poppins" w:cs="Poppins"/>
-          <w:b/>
-          <w:sz w:val="28"/>
-          <w:szCs w:val="28"/>
-        </w:rPr>
-        <w:sectPr>
-          <w:type w:val="continuous"/>
-          <w:pgSz w:w="12240" w:h="15840"/>
-          <w:pgMar w:top="1440" w:right="1440" w:bottom="1440" w:left="1440" w:header="720" w:footer="720" w:gutter="0"/>
-          <w:cols w:num="2" w:space="720"/>
-          <w:docGrid w:linePitch="360"/>
-        </w:sectPr>
-      </w:pPr>
+      <w:r>
+        <w:rPr>
+          <w:rFonts w:ascii="Poppins" w:hAnsi="Poppins" w:cs="Poppins"/>
+          <w:b/>
+          <w:bCs/>
+          <w:sz w:val="20"/>
+          <w:szCs w:val="20"/>
+        </w:rPr>
+        <w:t>Process Tools:</w:t>
+      </w:r>
+      <w:r>
+        <w:rPr>
+          <w:rFonts w:ascii="Poppins" w:hAnsi="Poppins" w:cs="Poppins"/>
+          <w:sz w:val="20"/>
+          <w:szCs w:val="20"/>
+        </w:rPr>
+        <w:t xml:space="preserve"> Git, Bitbucket and DevOps</w:t>
+      </w:r>
     </w:p>
     <w:p>
       <w:pPr>
@@ -672,8 +628,7 @@
           <w:sz w:val="28"/>
           <w:szCs w:val="28"/>
         </w:rPr>
-        <w:lastRenderedPageBreak/>
-        <w:t xml:space="preserve">|  </w:t>
+        <w:t xml:space="preserve">| </w:t>
       </w:r>
       <w:r>
         <w:rPr>
@@ -702,25 +657,7 @@
           <w:sz w:val="24"/>
           <w:szCs w:val="20"/>
         </w:rPr>
-        <w:t>Expert Solution Technology</w:t>
-      </w:r>
-      <w:r>
-        <w:rPr>
-          <w:rFonts w:ascii="Poppins" w:hAnsi="Poppins" w:cs="Poppins"/>
-          <w:b/>
-          <w:sz w:val="24"/>
-          <w:szCs w:val="20"/>
-        </w:rPr>
-        <w:t xml:space="preserve">, </w:t>
-      </w:r>
-      <w:r>
-        <w:rPr>
-          <w:rFonts w:ascii="Poppins" w:hAnsi="Poppins" w:cs="Poppins"/>
-          <w:b/>
-          <w:sz w:val="24"/>
-          <w:szCs w:val="20"/>
-        </w:rPr>
-        <w:t xml:space="preserve">Chennai </w:t>
+        <w:t>Expert Solution Technology, Chennai</w:t>
       </w:r>
       <w:r>
         <w:rPr>
@@ -755,7 +692,7 @@
           <w:sz w:val="24"/>
           <w:szCs w:val="24"/>
         </w:rPr>
-        <w:t>January 2017 – Current</w:t>
+        <w:t>January 2017 – Present</w:t>
       </w:r>
     </w:p>
     <w:p>
@@ -763,24 +700,22 @@
         <w:pStyle w:val="ListParagraph"/>
         <w:numPr>
           <w:ilvl w:val="0"/>
-          <w:numId w:val="1"/>
+          <w:numId w:val="11"/>
         </w:numPr>
         <w:spacing w:before="240" w:line="276" w:lineRule="auto"/>
         <w:rPr>
           <w:rFonts w:ascii="Poppins" w:hAnsi="Poppins" w:cs="Poppins"/>
-          <w:color w:val="000000" w:themeColor="text1"/>
-          <w:sz w:val="20"/>
-          <w:szCs w:val="20"/>
-        </w:rPr>
-      </w:pPr>
-      <w:r>
-        <w:rPr>
-          <w:rFonts w:ascii="Poppins" w:hAnsi="Poppins" w:cs="Poppins"/>
-          <w:color w:val="000000" w:themeColor="text1"/>
-          <w:sz w:val="20"/>
-          <w:szCs w:val="20"/>
-        </w:rPr>
-        <w:t xml:space="preserve">Involved in design, development, and testing phases of web application using MVC, .Net Core, LINQ, AngularJS, JQuery, SQL Server, HTML, and CSS. </w:t>
+          <w:sz w:val="20"/>
+          <w:szCs w:val="20"/>
+        </w:rPr>
+      </w:pPr>
+      <w:r>
+        <w:rPr>
+          <w:rFonts w:ascii="Poppins" w:hAnsi="Poppins" w:cs="Poppins"/>
+          <w:sz w:val="20"/>
+          <w:szCs w:val="20"/>
+        </w:rPr>
+        <w:t>Multi-faceted software developer knowledgeable in Windows and Web applications</w:t>
       </w:r>
     </w:p>
     <w:p>
@@ -788,24 +723,40 @@
         <w:pStyle w:val="ListParagraph"/>
         <w:numPr>
           <w:ilvl w:val="0"/>
-          <w:numId w:val="1"/>
+          <w:numId w:val="11"/>
         </w:numPr>
         <w:spacing w:line="276" w:lineRule="auto"/>
         <w:rPr>
           <w:rFonts w:ascii="Poppins" w:hAnsi="Poppins" w:cs="Poppins"/>
-          <w:color w:val="000000" w:themeColor="text1"/>
-          <w:sz w:val="20"/>
-          <w:szCs w:val="20"/>
-        </w:rPr>
-      </w:pPr>
-      <w:r>
-        <w:rPr>
-          <w:rFonts w:ascii="Poppins" w:hAnsi="Poppins" w:cs="Poppins"/>
-          <w:color w:val="000000" w:themeColor="text1"/>
-          <w:sz w:val="20"/>
-          <w:szCs w:val="20"/>
-        </w:rPr>
-        <w:t xml:space="preserve">Upgrading, configuring, and debugging existing systems. </w:t>
+          <w:sz w:val="20"/>
+          <w:szCs w:val="20"/>
+        </w:rPr>
+      </w:pPr>
+      <w:r>
+        <w:rPr>
+          <w:rFonts w:ascii="Poppins" w:hAnsi="Poppins" w:cs="Poppins"/>
+          <w:sz w:val="20"/>
+          <w:szCs w:val="20"/>
+        </w:rPr>
+        <w:t xml:space="preserve">Good experience in developing applications using C#, ASP.NET, ADO.NET, Web API, jQuery, Angular, AJAX, </w:t>
+      </w:r>
+      <w:proofErr w:type="gramStart"/>
+      <w:r>
+        <w:rPr>
+          <w:rFonts w:ascii="Poppins" w:hAnsi="Poppins" w:cs="Poppins"/>
+          <w:sz w:val="20"/>
+          <w:szCs w:val="20"/>
+        </w:rPr>
+        <w:t>JSON</w:t>
+      </w:r>
+      <w:proofErr w:type="gramEnd"/>
+      <w:r>
+        <w:rPr>
+          <w:rFonts w:ascii="Poppins" w:hAnsi="Poppins" w:cs="Poppins"/>
+          <w:sz w:val="20"/>
+          <w:szCs w:val="20"/>
+        </w:rPr>
+        <w:t xml:space="preserve"> and Web Services.</w:t>
       </w:r>
     </w:p>
     <w:p>
@@ -813,24 +764,40 @@
         <w:pStyle w:val="ListParagraph"/>
         <w:numPr>
           <w:ilvl w:val="0"/>
-          <w:numId w:val="1"/>
+          <w:numId w:val="11"/>
         </w:numPr>
         <w:spacing w:line="276" w:lineRule="auto"/>
         <w:rPr>
           <w:rFonts w:ascii="Poppins" w:hAnsi="Poppins" w:cs="Poppins"/>
-          <w:color w:val="000000" w:themeColor="text1"/>
-          <w:sz w:val="20"/>
-          <w:szCs w:val="20"/>
-        </w:rPr>
-      </w:pPr>
-      <w:r>
-        <w:rPr>
-          <w:rFonts w:ascii="Poppins" w:hAnsi="Poppins" w:cs="Poppins"/>
-          <w:color w:val="000000" w:themeColor="text1"/>
-          <w:sz w:val="20"/>
-          <w:szCs w:val="20"/>
-        </w:rPr>
-        <w:t xml:space="preserve">Created window service and API. </w:t>
+          <w:sz w:val="20"/>
+          <w:szCs w:val="20"/>
+        </w:rPr>
+      </w:pPr>
+      <w:r>
+        <w:rPr>
+          <w:rFonts w:ascii="Poppins" w:hAnsi="Poppins" w:cs="Poppins"/>
+          <w:sz w:val="20"/>
+          <w:szCs w:val="20"/>
+        </w:rPr>
+        <w:t xml:space="preserve">Proficient with Microsoft SQL Server, </w:t>
+      </w:r>
+      <w:proofErr w:type="gramStart"/>
+      <w:r>
+        <w:rPr>
+          <w:rFonts w:ascii="Poppins" w:hAnsi="Poppins" w:cs="Poppins"/>
+          <w:sz w:val="20"/>
+          <w:szCs w:val="20"/>
+        </w:rPr>
+        <w:t>queries</w:t>
+      </w:r>
+      <w:proofErr w:type="gramEnd"/>
+      <w:r>
+        <w:rPr>
+          <w:rFonts w:ascii="Poppins" w:hAnsi="Poppins" w:cs="Poppins"/>
+          <w:sz w:val="20"/>
+          <w:szCs w:val="20"/>
+        </w:rPr>
+        <w:t xml:space="preserve"> and stored procedures</w:t>
       </w:r>
     </w:p>
     <w:p>
@@ -838,37 +805,75 @@
         <w:pStyle w:val="ListParagraph"/>
         <w:numPr>
           <w:ilvl w:val="0"/>
-          <w:numId w:val="1"/>
+          <w:numId w:val="11"/>
         </w:numPr>
         <w:spacing w:line="276" w:lineRule="auto"/>
         <w:rPr>
           <w:rFonts w:ascii="Poppins" w:hAnsi="Poppins" w:cs="Poppins"/>
-          <w:color w:val="000000" w:themeColor="text1"/>
-          <w:sz w:val="20"/>
-          <w:szCs w:val="20"/>
-        </w:rPr>
-      </w:pPr>
-      <w:r>
-        <w:rPr>
-          <w:rFonts w:ascii="Poppins" w:hAnsi="Poppins" w:cs="Poppins"/>
-          <w:color w:val="000000" w:themeColor="text1"/>
-          <w:sz w:val="20"/>
-          <w:szCs w:val="20"/>
-        </w:rPr>
-        <w:t>Learned Basics of Xamarin and Angular.</w:t>
+          <w:sz w:val="20"/>
+          <w:szCs w:val="20"/>
+        </w:rPr>
+      </w:pPr>
+      <w:r>
+        <w:rPr>
+          <w:rFonts w:ascii="Poppins" w:hAnsi="Poppins" w:cs="Poppins"/>
+          <w:sz w:val="20"/>
+          <w:szCs w:val="20"/>
+        </w:rPr>
+        <w:t>Extensively worked on integrations with ERP and POS systems using respective SDK &amp; APIs</w:t>
+      </w:r>
+    </w:p>
+    <w:p>
+      <w:pPr>
+        <w:pStyle w:val="ListParagraph"/>
+        <w:numPr>
+          <w:ilvl w:val="0"/>
+          <w:numId w:val="11"/>
+        </w:numPr>
+        <w:spacing w:line="276" w:lineRule="auto"/>
+        <w:rPr>
+          <w:rFonts w:ascii="Poppins" w:hAnsi="Poppins" w:cs="Poppins"/>
+          <w:b/>
+          <w:sz w:val="20"/>
+          <w:szCs w:val="20"/>
+        </w:rPr>
+      </w:pPr>
+      <w:r>
+        <w:rPr>
+          <w:rFonts w:ascii="Poppins" w:hAnsi="Poppins" w:cs="Poppins"/>
+          <w:sz w:val="20"/>
+          <w:szCs w:val="20"/>
+        </w:rPr>
+        <w:t>Having good work experience in Developer Express UI tool</w:t>
+      </w:r>
+    </w:p>
+    <w:p>
+      <w:pPr>
+        <w:pStyle w:val="ListParagraph"/>
+        <w:numPr>
+          <w:ilvl w:val="0"/>
+          <w:numId w:val="11"/>
+        </w:numPr>
+        <w:spacing w:line="276" w:lineRule="auto"/>
+        <w:rPr>
+          <w:rFonts w:ascii="Poppins" w:hAnsi="Poppins" w:cs="Poppins"/>
+          <w:b/>
+          <w:sz w:val="20"/>
+          <w:szCs w:val="20"/>
+        </w:rPr>
+      </w:pPr>
+      <w:r>
+        <w:rPr>
+          <w:rFonts w:ascii="Poppins" w:hAnsi="Poppins" w:cs="Poppins"/>
+          <w:sz w:val="20"/>
+          <w:szCs w:val="20"/>
+        </w:rPr>
+        <w:t>Energetic and dedicated in software development.</w:t>
       </w:r>
     </w:p>
     <w:p>
       <w:pPr>
         <w:spacing w:before="400" w:line="276" w:lineRule="auto"/>
-        <w:rPr>
-          <w:rFonts w:ascii="Poppins" w:hAnsi="Poppins" w:cs="Poppins"/>
-          <w:b/>
-          <w:sz w:val="28"/>
-          <w:szCs w:val="28"/>
-        </w:rPr>
-      </w:pPr>
-      <w:r>
         <w:rPr>
           <w:rFonts w:ascii="Poppins" w:hAnsi="Poppins" w:cs="Poppins"/>
           <w:b/>
@@ -876,8 +881,7 @@
           <w:sz w:val="28"/>
           <w:szCs w:val="28"/>
         </w:rPr>
-        <w:t xml:space="preserve">|  </w:t>
-      </w:r>
+      </w:pPr>
       <w:r>
         <w:rPr>
           <w:rFonts w:ascii="Poppins" w:hAnsi="Poppins" w:cs="Poppins"/>
@@ -886,6 +890,16 @@
           <w:sz w:val="28"/>
           <w:szCs w:val="28"/>
         </w:rPr>
+        <w:t xml:space="preserve">| </w:t>
+      </w:r>
+      <w:r>
+        <w:rPr>
+          <w:rFonts w:ascii="Poppins" w:hAnsi="Poppins" w:cs="Poppins"/>
+          <w:b/>
+          <w:spacing w:val="30"/>
+          <w:sz w:val="28"/>
+          <w:szCs w:val="28"/>
+        </w:rPr>
         <w:t>PROJECTS</w:t>
       </w:r>
     </w:p>
@@ -895,49 +909,432 @@
         <w:rPr>
           <w:rFonts w:ascii="Poppins" w:hAnsi="Poppins" w:cs="Poppins"/>
           <w:b/>
-          <w:sz w:val="24"/>
-          <w:szCs w:val="24"/>
-        </w:rPr>
-      </w:pPr>
+          <w:bCs/>
+          <w:sz w:val="20"/>
+          <w:szCs w:val="20"/>
+        </w:rPr>
+      </w:pPr>
+      <w:r>
+        <w:rPr>
+          <w:rFonts w:ascii="Poppins" w:hAnsi="Poppins" w:cs="Poppins"/>
+          <w:b/>
+          <w:bCs/>
+          <w:sz w:val="20"/>
+          <w:szCs w:val="20"/>
+        </w:rPr>
+        <w:t>#1: SaaS product development for a company based out of Iowa</w:t>
+      </w:r>
+    </w:p>
+    <w:p>
+      <w:pPr>
+        <w:pStyle w:val="ListParagraph"/>
+        <w:numPr>
+          <w:ilvl w:val="0"/>
+          <w:numId w:val="3"/>
+        </w:numPr>
+        <w:spacing w:line="276" w:lineRule="auto"/>
+        <w:rPr>
+          <w:rFonts w:ascii="Poppins" w:hAnsi="Poppins" w:cs="Poppins"/>
+          <w:sz w:val="20"/>
+          <w:szCs w:val="20"/>
+        </w:rPr>
+      </w:pPr>
+      <w:r>
+        <w:rPr>
+          <w:rFonts w:ascii="Poppins" w:hAnsi="Poppins" w:cs="Poppins"/>
+          <w:sz w:val="20"/>
+          <w:szCs w:val="20"/>
+        </w:rPr>
+        <w:t>Part of a large SaaS product development team (Accounting solution for local govt municipalities)</w:t>
+      </w:r>
+    </w:p>
+    <w:p>
+      <w:pPr>
+        <w:pStyle w:val="ListParagraph"/>
+        <w:numPr>
+          <w:ilvl w:val="1"/>
+          <w:numId w:val="3"/>
+        </w:numPr>
+        <w:spacing w:line="276" w:lineRule="auto"/>
+        <w:rPr>
+          <w:rFonts w:ascii="Poppins" w:hAnsi="Poppins" w:cs="Poppins"/>
+          <w:sz w:val="18"/>
+          <w:szCs w:val="18"/>
+        </w:rPr>
+      </w:pPr>
+      <w:r>
+        <w:rPr>
+          <w:rFonts w:ascii="Poppins" w:hAnsi="Poppins" w:cs="Poppins"/>
+          <w:b/>
+          <w:bCs/>
+          <w:sz w:val="18"/>
+          <w:szCs w:val="18"/>
+        </w:rPr>
+        <w:t>Tech stack:</w:t>
+      </w:r>
+      <w:r>
+        <w:rPr>
+          <w:rFonts w:ascii="Poppins" w:hAnsi="Poppins" w:cs="Poppins"/>
+          <w:sz w:val="18"/>
+          <w:szCs w:val="18"/>
+        </w:rPr>
+        <w:t xml:space="preserve"> ASP .NET MVC, .NET Core, SQL Server, Entity framework, Angular</w:t>
+      </w:r>
+    </w:p>
+    <w:p>
+      <w:pPr>
+        <w:pStyle w:val="ListParagraph"/>
+        <w:numPr>
+          <w:ilvl w:val="0"/>
+          <w:numId w:val="3"/>
+        </w:numPr>
+        <w:spacing w:line="276" w:lineRule="auto"/>
+        <w:rPr>
+          <w:rFonts w:ascii="Poppins" w:hAnsi="Poppins" w:cs="Poppins"/>
+          <w:sz w:val="20"/>
+          <w:szCs w:val="20"/>
+        </w:rPr>
+      </w:pPr>
+      <w:r>
+        <w:rPr>
+          <w:rFonts w:ascii="Poppins" w:hAnsi="Poppins" w:cs="Poppins"/>
+          <w:sz w:val="20"/>
+          <w:szCs w:val="20"/>
+        </w:rPr>
+        <w:lastRenderedPageBreak/>
+        <w:t xml:space="preserve">Worked on admin, </w:t>
+      </w:r>
+      <w:proofErr w:type="gramStart"/>
+      <w:r>
+        <w:rPr>
+          <w:rFonts w:ascii="Poppins" w:hAnsi="Poppins" w:cs="Poppins"/>
+          <w:sz w:val="20"/>
+          <w:szCs w:val="20"/>
+        </w:rPr>
+        <w:t>e-mail</w:t>
+      </w:r>
+      <w:proofErr w:type="gramEnd"/>
+      <w:r>
+        <w:rPr>
+          <w:rFonts w:ascii="Poppins" w:hAnsi="Poppins" w:cs="Poppins"/>
+          <w:sz w:val="20"/>
+          <w:szCs w:val="20"/>
+        </w:rPr>
+        <w:t xml:space="preserve"> and task-n-time modules</w:t>
+      </w:r>
+    </w:p>
+    <w:p>
+      <w:pPr>
+        <w:pStyle w:val="ListParagraph"/>
+        <w:numPr>
+          <w:ilvl w:val="0"/>
+          <w:numId w:val="3"/>
+        </w:numPr>
+        <w:spacing w:line="276" w:lineRule="auto"/>
+        <w:rPr>
+          <w:rFonts w:ascii="Poppins" w:hAnsi="Poppins" w:cs="Poppins"/>
+          <w:sz w:val="20"/>
+          <w:szCs w:val="20"/>
+        </w:rPr>
+      </w:pPr>
+      <w:r>
+        <w:rPr>
+          <w:rFonts w:ascii="Poppins" w:hAnsi="Poppins" w:cs="Poppins"/>
+          <w:sz w:val="20"/>
+          <w:szCs w:val="20"/>
+        </w:rPr>
+        <w:t>Built several accounting reports, combined financial statements</w:t>
+      </w:r>
+    </w:p>
+    <w:p>
+      <w:pPr>
+        <w:pStyle w:val="ListParagraph"/>
+        <w:numPr>
+          <w:ilvl w:val="0"/>
+          <w:numId w:val="3"/>
+        </w:numPr>
+        <w:spacing w:line="276" w:lineRule="auto"/>
+        <w:rPr>
+          <w:rFonts w:ascii="Poppins" w:hAnsi="Poppins" w:cs="Poppins"/>
+          <w:sz w:val="20"/>
+          <w:szCs w:val="20"/>
+        </w:rPr>
+      </w:pPr>
+      <w:r>
+        <w:rPr>
+          <w:rFonts w:ascii="Poppins" w:hAnsi="Poppins" w:cs="Poppins"/>
+          <w:sz w:val="20"/>
+          <w:szCs w:val="20"/>
+        </w:rPr>
+        <w:t>Worked on API creation / consumption of external APIs - QBO APIs, Google APIs</w:t>
+      </w:r>
+      <w:r>
+        <w:rPr>
+          <w:rFonts w:ascii="Poppins" w:hAnsi="Poppins" w:cs="Poppins"/>
+          <w:sz w:val="20"/>
+          <w:szCs w:val="20"/>
+        </w:rPr>
+        <w:t xml:space="preserve"> </w:t>
+      </w:r>
+      <w:r>
+        <w:rPr>
+          <w:rFonts w:ascii="Poppins" w:hAnsi="Poppins" w:cs="Poppins"/>
+          <w:sz w:val="20"/>
+          <w:szCs w:val="20"/>
+        </w:rPr>
+        <w:t>etc.</w:t>
+      </w:r>
+    </w:p>
+    <w:p>
+      <w:pPr>
+        <w:pStyle w:val="ListParagraph"/>
+        <w:numPr>
+          <w:ilvl w:val="0"/>
+          <w:numId w:val="3"/>
+        </w:numPr>
+        <w:spacing w:line="276" w:lineRule="auto"/>
+        <w:rPr>
+          <w:rFonts w:ascii="Poppins" w:hAnsi="Poppins" w:cs="Poppins"/>
+          <w:sz w:val="20"/>
+          <w:szCs w:val="20"/>
+        </w:rPr>
+      </w:pPr>
+      <w:r>
+        <w:rPr>
+          <w:rFonts w:ascii="Poppins" w:hAnsi="Poppins" w:cs="Poppins"/>
+          <w:sz w:val="20"/>
+          <w:szCs w:val="20"/>
+        </w:rPr>
+        <w:t>Agile driven process, managed backlogs with Microsoft DevOps, daily scrum with US team</w:t>
+      </w:r>
+    </w:p>
+    <w:p>
+      <w:pPr>
+        <w:pStyle w:val="ListParagraph"/>
+        <w:numPr>
+          <w:ilvl w:val="0"/>
+          <w:numId w:val="3"/>
+        </w:numPr>
+        <w:spacing w:line="276" w:lineRule="auto"/>
+        <w:rPr>
+          <w:rFonts w:ascii="Poppins" w:hAnsi="Poppins" w:cs="Poppins"/>
+          <w:sz w:val="20"/>
+          <w:szCs w:val="20"/>
+        </w:rPr>
+      </w:pPr>
+      <w:r>
+        <w:rPr>
+          <w:rFonts w:ascii="Poppins" w:hAnsi="Poppins" w:cs="Poppins"/>
+          <w:sz w:val="20"/>
+          <w:szCs w:val="20"/>
+        </w:rPr>
+        <w:t>Worked on application performance monitoring and improving it</w:t>
+      </w:r>
+    </w:p>
+    <w:p>
+      <w:pPr>
+        <w:spacing w:before="240" w:line="276" w:lineRule="auto"/>
+        <w:rPr>
+          <w:rFonts w:ascii="Poppins" w:hAnsi="Poppins" w:cs="Poppins"/>
+          <w:b/>
+          <w:bCs/>
+          <w:sz w:val="20"/>
+          <w:szCs w:val="20"/>
+        </w:rPr>
+      </w:pPr>
+      <w:r>
+        <w:rPr>
+          <w:rFonts w:ascii="Poppins" w:hAnsi="Poppins" w:cs="Poppins"/>
+          <w:b/>
+          <w:bCs/>
+          <w:sz w:val="20"/>
+          <w:szCs w:val="20"/>
+        </w:rPr>
+        <w:t>#2: Online Sales and Business portal for a warranty services company, DALLAS</w:t>
+      </w:r>
+    </w:p>
+    <w:p>
+      <w:pPr>
+        <w:pStyle w:val="ListParagraph"/>
+        <w:numPr>
+          <w:ilvl w:val="0"/>
+          <w:numId w:val="4"/>
+        </w:numPr>
+        <w:spacing w:line="276" w:lineRule="auto"/>
+        <w:rPr>
+          <w:rFonts w:ascii="Poppins" w:hAnsi="Poppins" w:cs="Poppins"/>
+          <w:sz w:val="20"/>
+          <w:szCs w:val="20"/>
+        </w:rPr>
+      </w:pPr>
+      <w:r>
+        <w:rPr>
+          <w:rFonts w:ascii="Poppins" w:hAnsi="Poppins" w:cs="Poppins"/>
+          <w:sz w:val="20"/>
+          <w:szCs w:val="20"/>
+        </w:rPr>
+        <w:t xml:space="preserve">Built online e-commerce portal using </w:t>
+      </w:r>
       <w:proofErr w:type="spellStart"/>
       <w:r>
         <w:rPr>
           <w:rFonts w:ascii="Poppins" w:hAnsi="Poppins" w:cs="Poppins"/>
-          <w:b/>
-          <w:sz w:val="24"/>
-          <w:szCs w:val="24"/>
-        </w:rPr>
-        <w:t>ClearkBooks</w:t>
+          <w:sz w:val="20"/>
+          <w:szCs w:val="20"/>
+        </w:rPr>
+        <w:t>nopCommerce</w:t>
       </w:r>
       <w:proofErr w:type="spellEnd"/>
     </w:p>
     <w:p>
       <w:pPr>
+        <w:pStyle w:val="ListParagraph"/>
+        <w:numPr>
+          <w:ilvl w:val="1"/>
+          <w:numId w:val="4"/>
+        </w:numPr>
         <w:spacing w:line="276" w:lineRule="auto"/>
         <w:rPr>
           <w:rFonts w:ascii="Poppins" w:hAnsi="Poppins" w:cs="Poppins"/>
-          <w:b/>
-          <w:sz w:val="24"/>
-          <w:szCs w:val="24"/>
-        </w:rPr>
-      </w:pPr>
+          <w:sz w:val="18"/>
+          <w:szCs w:val="18"/>
+        </w:rPr>
+      </w:pPr>
+      <w:r>
+        <w:rPr>
+          <w:rFonts w:ascii="Poppins" w:hAnsi="Poppins" w:cs="Poppins"/>
+          <w:b/>
+          <w:bCs/>
+          <w:sz w:val="18"/>
+          <w:szCs w:val="18"/>
+        </w:rPr>
+        <w:t>Tech stack:</w:t>
+      </w:r>
+      <w:r>
+        <w:rPr>
+          <w:rFonts w:ascii="Poppins" w:hAnsi="Poppins" w:cs="Poppins"/>
+          <w:sz w:val="18"/>
+          <w:szCs w:val="18"/>
+        </w:rPr>
+        <w:t xml:space="preserve"> ASP .NET MVC, SQL Server, Angular, </w:t>
+      </w:r>
       <w:proofErr w:type="spellStart"/>
       <w:r>
         <w:rPr>
           <w:rFonts w:ascii="Poppins" w:hAnsi="Poppins" w:cs="Poppins"/>
-          <w:sz w:val="20"/>
-          <w:szCs w:val="20"/>
-        </w:rPr>
-        <w:t>ClearkBooks</w:t>
+          <w:sz w:val="18"/>
+          <w:szCs w:val="18"/>
+        </w:rPr>
+        <w:t>SignalR</w:t>
       </w:r>
       <w:proofErr w:type="spellEnd"/>
       <w:r>
         <w:rPr>
           <w:rFonts w:ascii="Poppins" w:hAnsi="Poppins" w:cs="Poppins"/>
-          <w:sz w:val="20"/>
-          <w:szCs w:val="20"/>
-        </w:rPr>
-        <w:t xml:space="preserve"> is a web based accounting software for US municipalities to maintain charges like water tax, property tax. In this I created a pages for adding accounts, portal settings and user settings.</w:t>
+          <w:sz w:val="18"/>
+          <w:szCs w:val="18"/>
+        </w:rPr>
+        <w:t>, Xamarin mobile app</w:t>
+      </w:r>
+    </w:p>
+    <w:p>
+      <w:pPr>
+        <w:pStyle w:val="ListParagraph"/>
+        <w:numPr>
+          <w:ilvl w:val="0"/>
+          <w:numId w:val="4"/>
+        </w:numPr>
+        <w:spacing w:line="276" w:lineRule="auto"/>
+        <w:rPr>
+          <w:rFonts w:ascii="Poppins" w:hAnsi="Poppins" w:cs="Poppins"/>
+          <w:sz w:val="20"/>
+          <w:szCs w:val="20"/>
+        </w:rPr>
+      </w:pPr>
+      <w:r>
+        <w:rPr>
+          <w:rFonts w:ascii="Poppins" w:hAnsi="Poppins" w:cs="Poppins"/>
+          <w:sz w:val="20"/>
+          <w:szCs w:val="20"/>
+        </w:rPr>
+        <w:t>Customized the entire backend system to suit the business process</w:t>
+      </w:r>
+    </w:p>
+    <w:p>
+      <w:pPr>
+        <w:pStyle w:val="ListParagraph"/>
+        <w:numPr>
+          <w:ilvl w:val="0"/>
+          <w:numId w:val="4"/>
+        </w:numPr>
+        <w:spacing w:line="276" w:lineRule="auto"/>
+        <w:rPr>
+          <w:rFonts w:ascii="Poppins" w:hAnsi="Poppins" w:cs="Poppins"/>
+          <w:sz w:val="20"/>
+          <w:szCs w:val="20"/>
+        </w:rPr>
+      </w:pPr>
+      <w:r>
+        <w:rPr>
+          <w:rFonts w:ascii="Poppins" w:hAnsi="Poppins" w:cs="Poppins"/>
+          <w:sz w:val="20"/>
+          <w:szCs w:val="20"/>
+        </w:rPr>
+        <w:t>Worked on automated PO creation, Custom Inventory management and tracking in-transit items</w:t>
+      </w:r>
+    </w:p>
+    <w:p>
+      <w:pPr>
+        <w:pStyle w:val="ListParagraph"/>
+        <w:numPr>
+          <w:ilvl w:val="0"/>
+          <w:numId w:val="4"/>
+        </w:numPr>
+        <w:spacing w:line="276" w:lineRule="auto"/>
+        <w:rPr>
+          <w:rFonts w:ascii="Poppins" w:hAnsi="Poppins" w:cs="Poppins"/>
+          <w:sz w:val="20"/>
+          <w:szCs w:val="20"/>
+        </w:rPr>
+      </w:pPr>
+      <w:r>
+        <w:rPr>
+          <w:rFonts w:ascii="Poppins" w:hAnsi="Poppins" w:cs="Poppins"/>
+          <w:sz w:val="20"/>
+          <w:szCs w:val="20"/>
+        </w:rPr>
+        <w:t xml:space="preserve">Payment gateway integration for capture and charge, </w:t>
+      </w:r>
+      <w:r>
+        <w:rPr>
+          <w:rFonts w:ascii="Poppins" w:hAnsi="Poppins" w:cs="Poppins"/>
+          <w:sz w:val="20"/>
+          <w:szCs w:val="20"/>
+        </w:rPr>
+        <w:t>reconciliation</w:t>
+      </w:r>
+    </w:p>
+    <w:p>
+      <w:pPr>
+        <w:pStyle w:val="ListParagraph"/>
+        <w:numPr>
+          <w:ilvl w:val="0"/>
+          <w:numId w:val="4"/>
+        </w:numPr>
+        <w:spacing w:line="276" w:lineRule="auto"/>
+        <w:rPr>
+          <w:rFonts w:ascii="Poppins" w:hAnsi="Poppins" w:cs="Poppins"/>
+          <w:sz w:val="20"/>
+          <w:szCs w:val="20"/>
+        </w:rPr>
+      </w:pPr>
+      <w:r>
+        <w:rPr>
+          <w:rFonts w:ascii="Poppins" w:hAnsi="Poppins" w:cs="Poppins"/>
+          <w:sz w:val="20"/>
+          <w:szCs w:val="20"/>
+        </w:rPr>
+        <w:t>End to end solution for the business, posting of all financial transaction to QuickBooks Online via API</w:t>
       </w:r>
     </w:p>
     <w:p>
@@ -946,23 +1343,29 @@
         <w:rPr>
           <w:rFonts w:ascii="Poppins" w:hAnsi="Poppins" w:cs="Poppins"/>
           <w:b/>
-          <w:sz w:val="24"/>
-          <w:szCs w:val="24"/>
-        </w:rPr>
-      </w:pPr>
-      <w:r>
-        <w:rPr>
-          <w:rFonts w:ascii="Poppins" w:hAnsi="Poppins" w:cs="Poppins"/>
-          <w:b/>
-          <w:sz w:val="24"/>
-          <w:szCs w:val="24"/>
-        </w:rPr>
-        <w:lastRenderedPageBreak/>
-        <w:t>Fluency</w:t>
-      </w:r>
-    </w:p>
-    <w:p>
-      <w:pPr>
+          <w:bCs/>
+          <w:sz w:val="20"/>
+          <w:szCs w:val="20"/>
+        </w:rPr>
+      </w:pPr>
+      <w:r>
+        <w:rPr>
+          <w:rFonts w:ascii="Poppins" w:hAnsi="Poppins" w:cs="Poppins"/>
+          <w:b/>
+          <w:bCs/>
+          <w:sz w:val="20"/>
+          <w:szCs w:val="20"/>
+        </w:rPr>
+        <w:t>#3: POS Integration with Accounting software – product development</w:t>
+      </w:r>
+    </w:p>
+    <w:p>
+      <w:pPr>
+        <w:pStyle w:val="ListParagraph"/>
+        <w:numPr>
+          <w:ilvl w:val="0"/>
+          <w:numId w:val="5"/>
+        </w:numPr>
         <w:spacing w:line="276" w:lineRule="auto"/>
         <w:rPr>
           <w:rFonts w:ascii="Poppins" w:hAnsi="Poppins" w:cs="Poppins"/>
@@ -976,7 +1379,119 @@
           <w:sz w:val="20"/>
           <w:szCs w:val="20"/>
         </w:rPr>
-        <w:t>Fluency is an interpreter scheduling management for language service provider. In this I implemented a Google OAuth2.0 authentication and create google calendar events, When the user schedule an appointment create a google calendar event automatically.</w:t>
+        <w:t>Built online SaaS solution that connects to accounting applications such as QBO &amp; Xero</w:t>
+      </w:r>
+    </w:p>
+    <w:p>
+      <w:pPr>
+        <w:pStyle w:val="ListParagraph"/>
+        <w:numPr>
+          <w:ilvl w:val="1"/>
+          <w:numId w:val="5"/>
+        </w:numPr>
+        <w:spacing w:line="276" w:lineRule="auto"/>
+        <w:rPr>
+          <w:rFonts w:ascii="Poppins" w:hAnsi="Poppins" w:cs="Poppins"/>
+          <w:sz w:val="18"/>
+          <w:szCs w:val="18"/>
+        </w:rPr>
+      </w:pPr>
+      <w:r>
+        <w:rPr>
+          <w:rFonts w:ascii="Poppins" w:hAnsi="Poppins" w:cs="Poppins"/>
+          <w:b/>
+          <w:bCs/>
+          <w:sz w:val="18"/>
+          <w:szCs w:val="18"/>
+        </w:rPr>
+        <w:t>T</w:t>
+      </w:r>
+      <w:r>
+        <w:rPr>
+          <w:rFonts w:ascii="Poppins" w:hAnsi="Poppins" w:cs="Poppins"/>
+          <w:b/>
+          <w:bCs/>
+          <w:sz w:val="18"/>
+          <w:szCs w:val="18"/>
+        </w:rPr>
+        <w:t>ech stack:</w:t>
+      </w:r>
+      <w:r>
+        <w:rPr>
+          <w:rFonts w:ascii="Poppins" w:hAnsi="Poppins" w:cs="Poppins"/>
+          <w:sz w:val="18"/>
+          <w:szCs w:val="18"/>
+        </w:rPr>
+        <w:t xml:space="preserve"> ASP .NET MVC, SQL Server, Angular, QBO API, Xero API, OAuth, C# .NET Windows app., AWS Lambda, Custom POS connection and APIs</w:t>
+      </w:r>
+    </w:p>
+    <w:p>
+      <w:pPr>
+        <w:pStyle w:val="ListParagraph"/>
+        <w:numPr>
+          <w:ilvl w:val="0"/>
+          <w:numId w:val="5"/>
+        </w:numPr>
+        <w:spacing w:line="276" w:lineRule="auto"/>
+        <w:rPr>
+          <w:rFonts w:ascii="Poppins" w:hAnsi="Poppins" w:cs="Poppins"/>
+          <w:sz w:val="20"/>
+          <w:szCs w:val="20"/>
+        </w:rPr>
+      </w:pPr>
+      <w:r>
+        <w:rPr>
+          <w:rFonts w:ascii="Poppins" w:hAnsi="Poppins" w:cs="Poppins"/>
+          <w:sz w:val="20"/>
+          <w:szCs w:val="20"/>
+        </w:rPr>
+        <w:t>Built Windows application that connects to Windows based POS systems</w:t>
+      </w:r>
+    </w:p>
+    <w:p>
+      <w:pPr>
+        <w:pStyle w:val="ListParagraph"/>
+        <w:numPr>
+          <w:ilvl w:val="0"/>
+          <w:numId w:val="5"/>
+        </w:numPr>
+        <w:spacing w:line="276" w:lineRule="auto"/>
+        <w:rPr>
+          <w:rFonts w:ascii="Poppins" w:hAnsi="Poppins" w:cs="Poppins"/>
+          <w:sz w:val="20"/>
+          <w:szCs w:val="20"/>
+        </w:rPr>
+      </w:pPr>
+      <w:r>
+        <w:rPr>
+          <w:rFonts w:ascii="Poppins" w:hAnsi="Poppins" w:cs="Poppins"/>
+          <w:sz w:val="20"/>
+          <w:szCs w:val="20"/>
+        </w:rPr>
+        <w:t>Solution designed to post all POS transactions to cloud space for dashboard views etc. and then posting to accounting products via APIs</w:t>
+      </w:r>
+    </w:p>
+    <w:p>
+      <w:pPr>
+        <w:pStyle w:val="ListParagraph"/>
+        <w:numPr>
+          <w:ilvl w:val="0"/>
+          <w:numId w:val="5"/>
+        </w:numPr>
+        <w:spacing w:line="276" w:lineRule="auto"/>
+        <w:rPr>
+          <w:rFonts w:ascii="Poppins" w:hAnsi="Poppins" w:cs="Poppins"/>
+          <w:sz w:val="20"/>
+          <w:szCs w:val="20"/>
+        </w:rPr>
+      </w:pPr>
+      <w:r>
+        <w:rPr>
+          <w:rFonts w:ascii="Poppins" w:hAnsi="Poppins" w:cs="Poppins"/>
+          <w:sz w:val="20"/>
+          <w:szCs w:val="20"/>
+        </w:rPr>
+        <w:t>Tech stack: ASP .NET MVC, SQL Server, Angular, QBO API, Xero API, OAuth, C# .NET Windows app., AWS Lambda, Custom POS connection and APIs</w:t>
       </w:r>
     </w:p>
     <w:p>
@@ -985,24 +1500,29 @@
         <w:rPr>
           <w:rFonts w:ascii="Poppins" w:hAnsi="Poppins" w:cs="Poppins"/>
           <w:b/>
-          <w:sz w:val="24"/>
-          <w:szCs w:val="24"/>
-        </w:rPr>
-      </w:pPr>
-      <w:proofErr w:type="spellStart"/>
-      <w:r>
-        <w:rPr>
-          <w:rFonts w:ascii="Poppins" w:hAnsi="Poppins" w:cs="Poppins"/>
-          <w:b/>
-          <w:sz w:val="24"/>
-          <w:szCs w:val="24"/>
-        </w:rPr>
-        <w:t>MyImprint</w:t>
-      </w:r>
-      <w:proofErr w:type="spellEnd"/>
-    </w:p>
-    <w:p>
-      <w:pPr>
+          <w:bCs/>
+          <w:sz w:val="20"/>
+          <w:szCs w:val="20"/>
+        </w:rPr>
+      </w:pPr>
+      <w:r>
+        <w:rPr>
+          <w:rFonts w:ascii="Poppins" w:hAnsi="Poppins" w:cs="Poppins"/>
+          <w:b/>
+          <w:bCs/>
+          <w:sz w:val="20"/>
+          <w:szCs w:val="20"/>
+        </w:rPr>
+        <w:t>#4: Scheduling solution for interpreter services – SaaS product development</w:t>
+      </w:r>
+    </w:p>
+    <w:p>
+      <w:pPr>
+        <w:pStyle w:val="ListParagraph"/>
+        <w:numPr>
+          <w:ilvl w:val="0"/>
+          <w:numId w:val="6"/>
+        </w:numPr>
         <w:spacing w:line="276" w:lineRule="auto"/>
         <w:rPr>
           <w:rFonts w:ascii="Poppins" w:hAnsi="Poppins" w:cs="Poppins"/>
@@ -1010,89 +1530,55 @@
           <w:szCs w:val="20"/>
         </w:rPr>
       </w:pPr>
-      <w:proofErr w:type="spellStart"/>
-      <w:r>
-        <w:rPr>
-          <w:rFonts w:ascii="Poppins" w:hAnsi="Poppins" w:cs="Poppins"/>
-          <w:sz w:val="20"/>
-          <w:szCs w:val="20"/>
-        </w:rPr>
-        <w:t>MyImprint</w:t>
-      </w:r>
-      <w:proofErr w:type="spellEnd"/>
-      <w:r>
-        <w:rPr>
-          <w:rFonts w:ascii="Poppins" w:hAnsi="Poppins" w:cs="Poppins"/>
-          <w:sz w:val="20"/>
-          <w:szCs w:val="20"/>
-        </w:rPr>
-        <w:t xml:space="preserve"> helps company is to boost their growth by oversee entire sales and support. In this I developed an Xero OAuth 2.0 authentication. Also connect multiple Xero Organization and generate a transaction report based on the customer requirement.</w:t>
-      </w:r>
-    </w:p>
-    <w:p>
-      <w:pPr>
-        <w:spacing w:before="240" w:line="276" w:lineRule="auto"/>
-        <w:rPr>
-          <w:rFonts w:ascii="Poppins" w:hAnsi="Poppins" w:cs="Poppins"/>
-          <w:b/>
-          <w:sz w:val="24"/>
-          <w:szCs w:val="24"/>
-        </w:rPr>
-      </w:pPr>
-      <w:proofErr w:type="spellStart"/>
-      <w:r>
-        <w:rPr>
-          <w:rFonts w:ascii="Poppins" w:hAnsi="Poppins" w:cs="Poppins"/>
-          <w:b/>
-          <w:sz w:val="24"/>
-          <w:szCs w:val="24"/>
-        </w:rPr>
-        <w:t>QPOSConnect</w:t>
-      </w:r>
-      <w:proofErr w:type="spellEnd"/>
-    </w:p>
-    <w:p>
-      <w:pPr>
+      <w:r>
+        <w:rPr>
+          <w:rFonts w:ascii="Poppins" w:hAnsi="Poppins" w:cs="Poppins"/>
+          <w:sz w:val="20"/>
+          <w:szCs w:val="20"/>
+        </w:rPr>
+        <w:t>Complete business software for language interpreters</w:t>
+      </w:r>
+    </w:p>
+    <w:p>
+      <w:pPr>
+        <w:pStyle w:val="ListParagraph"/>
+        <w:numPr>
+          <w:ilvl w:val="1"/>
+          <w:numId w:val="6"/>
+        </w:numPr>
         <w:spacing w:line="276" w:lineRule="auto"/>
         <w:rPr>
           <w:rFonts w:ascii="Poppins" w:hAnsi="Poppins" w:cs="Poppins"/>
-          <w:sz w:val="20"/>
-          <w:szCs w:val="20"/>
-        </w:rPr>
-      </w:pPr>
-      <w:r>
-        <w:rPr>
-          <w:rFonts w:ascii="Poppins" w:hAnsi="Poppins" w:cs="Poppins"/>
-          <w:sz w:val="20"/>
-          <w:szCs w:val="20"/>
-        </w:rPr>
-        <w:t>QPosConnect is an integration tool for sync data from QuickBooks POS to QuickBooks online. In this I developed both web and windows application. Windows application fetch all the transaction data from QuickBooks POS and Post it to web. In the web application user can post the data to QuickBooks online also automatic sync between POS and QuickBooks Online.</w:t>
-      </w:r>
-    </w:p>
-    <w:p>
-      <w:pPr>
-        <w:spacing w:before="240" w:line="276" w:lineRule="auto"/>
-        <w:rPr>
-          <w:rFonts w:ascii="Poppins" w:hAnsi="Poppins" w:cs="Poppins"/>
-          <w:b/>
-          <w:sz w:val="24"/>
-          <w:szCs w:val="24"/>
-        </w:rPr>
-      </w:pPr>
-      <w:proofErr w:type="spellStart"/>
-      <w:r>
-        <w:rPr>
-          <w:rFonts w:ascii="Poppins" w:hAnsi="Poppins" w:cs="Poppins"/>
-          <w:b/>
-          <w:sz w:val="24"/>
-          <w:szCs w:val="24"/>
-        </w:rPr>
-        <w:t>AWSParts</w:t>
-      </w:r>
-      <w:proofErr w:type="spellEnd"/>
-    </w:p>
-    <w:p>
-      <w:pPr>
+          <w:sz w:val="18"/>
+          <w:szCs w:val="18"/>
+        </w:rPr>
+      </w:pPr>
+      <w:r>
+        <w:rPr>
+          <w:rFonts w:ascii="Poppins" w:hAnsi="Poppins" w:cs="Poppins"/>
+          <w:b/>
+          <w:bCs/>
+          <w:sz w:val="18"/>
+          <w:szCs w:val="18"/>
+        </w:rPr>
+        <w:t>Tech stack:</w:t>
+      </w:r>
+      <w:r>
+        <w:rPr>
+          <w:rFonts w:ascii="Poppins" w:hAnsi="Poppins" w:cs="Poppins"/>
+          <w:sz w:val="18"/>
+          <w:szCs w:val="18"/>
+        </w:rPr>
+        <w:t xml:space="preserve"> ASP .NET MVC, SQL Server, Angular, Google APIs, OAuth</w:t>
+      </w:r>
+    </w:p>
+    <w:p>
+      <w:pPr>
+        <w:pStyle w:val="ListParagraph"/>
+        <w:numPr>
+          <w:ilvl w:val="0"/>
+          <w:numId w:val="6"/>
+        </w:numPr>
         <w:spacing w:line="276" w:lineRule="auto"/>
         <w:rPr>
           <w:rFonts w:ascii="Poppins" w:hAnsi="Poppins" w:cs="Poppins"/>
@@ -1100,31 +1586,59 @@
           <w:szCs w:val="20"/>
         </w:rPr>
       </w:pPr>
-      <w:proofErr w:type="spellStart"/>
-      <w:r>
-        <w:rPr>
-          <w:rFonts w:ascii="Poppins" w:hAnsi="Poppins" w:cs="Poppins"/>
-          <w:sz w:val="20"/>
-          <w:szCs w:val="20"/>
-        </w:rPr>
-        <w:t>AWS</w:t>
-      </w:r>
-      <w:r>
-        <w:rPr>
-          <w:rFonts w:ascii="Poppins" w:hAnsi="Poppins" w:cs="Poppins"/>
-          <w:sz w:val="20"/>
-          <w:szCs w:val="20"/>
-        </w:rPr>
-        <w:t>Parts</w:t>
-      </w:r>
-      <w:proofErr w:type="spellEnd"/>
-      <w:r>
-        <w:rPr>
-          <w:rFonts w:ascii="Poppins" w:hAnsi="Poppins" w:cs="Poppins"/>
-          <w:sz w:val="20"/>
-          <w:szCs w:val="20"/>
-        </w:rPr>
-        <w:t xml:space="preserve"> is E-commerce website for selling automobile parts. In this I developed a admin portal for maintaining an inventory management system of the products. Also admin can add new products and create a purchase order for the products.</w:t>
+      <w:r>
+        <w:rPr>
+          <w:rFonts w:ascii="Poppins" w:hAnsi="Poppins" w:cs="Poppins"/>
+          <w:sz w:val="20"/>
+          <w:szCs w:val="20"/>
+        </w:rPr>
+        <w:t>Appointments, time tracking, Invoicing, reporting – it’s a complete SaaS solution</w:t>
+      </w:r>
+    </w:p>
+    <w:p>
+      <w:pPr>
+        <w:pStyle w:val="ListParagraph"/>
+        <w:numPr>
+          <w:ilvl w:val="0"/>
+          <w:numId w:val="6"/>
+        </w:numPr>
+        <w:spacing w:line="276" w:lineRule="auto"/>
+        <w:rPr>
+          <w:rFonts w:ascii="Poppins" w:hAnsi="Poppins" w:cs="Poppins"/>
+          <w:sz w:val="20"/>
+          <w:szCs w:val="20"/>
+        </w:rPr>
+      </w:pPr>
+      <w:r>
+        <w:rPr>
+          <w:rFonts w:ascii="Poppins" w:hAnsi="Poppins" w:cs="Poppins"/>
+          <w:sz w:val="20"/>
+          <w:szCs w:val="20"/>
+        </w:rPr>
+        <w:t>Worked on modules like scheduling, appointments, syncing with Google / Apple calendars</w:t>
+      </w:r>
+    </w:p>
+    <w:p>
+      <w:pPr>
+        <w:pStyle w:val="ListParagraph"/>
+        <w:numPr>
+          <w:ilvl w:val="0"/>
+          <w:numId w:val="6"/>
+        </w:numPr>
+        <w:spacing w:line="276" w:lineRule="auto"/>
+        <w:rPr>
+          <w:rFonts w:ascii="Poppins" w:hAnsi="Poppins" w:cs="Poppins"/>
+          <w:sz w:val="20"/>
+          <w:szCs w:val="20"/>
+        </w:rPr>
+      </w:pPr>
+      <w:r>
+        <w:rPr>
+          <w:rFonts w:ascii="Poppins" w:hAnsi="Poppins" w:cs="Poppins"/>
+          <w:sz w:val="20"/>
+          <w:szCs w:val="20"/>
+        </w:rPr>
+        <w:t>Worked on payroll processing and integration with accounting application</w:t>
       </w:r>
     </w:p>
     <w:p>
@@ -1146,7 +1660,7 @@
           <w:sz w:val="28"/>
           <w:szCs w:val="28"/>
         </w:rPr>
-        <w:t xml:space="preserve">|  </w:t>
+        <w:t xml:space="preserve">| </w:t>
       </w:r>
       <w:r>
         <w:rPr>
@@ -1402,7 +1916,7 @@
     <w:sectPr>
       <w:type w:val="continuous"/>
       <w:pgSz w:w="12240" w:h="15840"/>
-      <w:pgMar w:top="1170" w:right="1440" w:bottom="990" w:left="1440" w:header="720" w:footer="720" w:gutter="0"/>
+      <w:pgMar w:top="1170" w:right="1080" w:bottom="540" w:left="1440" w:header="720" w:footer="720" w:gutter="0"/>
       <w:cols w:space="720"/>
       <w:docGrid w:linePitch="360"/>
     </w:sectPr>
@@ -1411,8 +1925,1138 @@
 </file>
 
 <file path=word/numbering.xml><?xml version="1.0" encoding="utf-8"?>
-<w:numbering xmlns:wpc="http://schemas.microsoft.com/office/word/2010/wordprocessingCanvas" xmlns:cx="http://schemas.microsoft.com/office/drawing/2014/chartex" xmlns:mc="http://schemas.openxmlformats.org/markup-compatibility/2006" xmlns:o="urn:schemas-microsoft-com:office:office" xmlns:r="http://schemas.openxmlformats.org/officeDocument/2006/relationships" xmlns:m="http://schemas.openxmlformats.org/officeDocument/2006/math" xmlns:v="urn:schemas-microsoft-com:vml" xmlns:wp14="http://schemas.microsoft.com/office/word/2010/wordprocessingDrawing" xmlns:wp="http://schemas.openxmlformats.org/drawingml/2006/wordprocessingDrawing" xmlns:w10="urn:schemas-microsoft-com:office:word" xmlns:w="http://schemas.openxmlformats.org/wordprocessingml/2006/main" xmlns:w14="http://schemas.microsoft.com/office/word/2010/wordml" xmlns:w15="http://schemas.microsoft.com/office/word/2012/wordml" xmlns:w16se="http://schemas.microsoft.com/office/word/2015/wordml/symex" xmlns:wpg="http://schemas.microsoft.com/office/word/2010/wordprocessingGroup" xmlns:wpi="http://schemas.microsoft.com/office/word/2010/wordprocessingInk" xmlns:wne="http://schemas.microsoft.com/office/word/2006/wordml" xmlns:wps="http://schemas.microsoft.com/office/word/2010/wordprocessingShape" mc:Ignorable="w14 w15 w16se wp14">
+<w:numbering xmlns:wpc="http://schemas.microsoft.com/office/word/2010/wordprocessingCanvas" xmlns:cx="http://schemas.microsoft.com/office/drawing/2014/chartex" xmlns:cx1="http://schemas.microsoft.com/office/drawing/2015/9/8/chartex" xmlns:cx2="http://schemas.microsoft.com/office/drawing/2015/10/21/chartex" xmlns:cx3="http://schemas.microsoft.com/office/drawing/2016/5/9/chartex" xmlns:cx4="http://schemas.microsoft.com/office/drawing/2016/5/10/chartex" xmlns:cx5="http://schemas.microsoft.com/office/drawing/2016/5/11/chartex" xmlns:cx6="http://schemas.microsoft.com/office/drawing/2016/5/12/chartex" xmlns:cx7="http://schemas.microsoft.com/office/drawing/2016/5/13/chartex" xmlns:cx8="http://schemas.microsoft.com/office/drawing/2016/5/14/chartex" xmlns:mc="http://schemas.openxmlformats.org/markup-compatibility/2006" xmlns:aink="http://schemas.microsoft.com/office/drawing/2016/ink" xmlns:am3d="http://schemas.microsoft.com/office/drawing/2017/model3d" xmlns:o="urn:schemas-microsoft-com:office:office" xmlns:oel="http://schemas.microsoft.com/office/2019/extlst" xmlns:r="http://schemas.openxmlformats.org/officeDocument/2006/relationships" xmlns:m="http://schemas.openxmlformats.org/officeDocument/2006/math" xmlns:v="urn:schemas-microsoft-com:vml" xmlns:wp14="http://schemas.microsoft.com/office/word/2010/wordprocessingDrawing" xmlns:wp="http://schemas.openxmlformats.org/drawingml/2006/wordprocessingDrawing" xmlns:w10="urn:schemas-microsoft-com:office:word" xmlns:w="http://schemas.openxmlformats.org/wordprocessingml/2006/main" xmlns:w14="http://schemas.microsoft.com/office/word/2010/wordml" xmlns:w15="http://schemas.microsoft.com/office/word/2012/wordml" xmlns:w16cex="http://schemas.microsoft.com/office/word/2018/wordml/cex" xmlns:w16cid="http://schemas.microsoft.com/office/word/2016/wordml/cid" xmlns:w16="http://schemas.microsoft.com/office/word/2018/wordml" xmlns:w16sdtdh="http://schemas.microsoft.com/office/word/2020/wordml/sdtdatahash" xmlns:w16se="http://schemas.microsoft.com/office/word/2015/wordml/symex" xmlns:wpg="http://schemas.microsoft.com/office/word/2010/wordprocessingGroup" xmlns:wpi="http://schemas.microsoft.com/office/word/2010/wordprocessingInk" xmlns:wne="http://schemas.microsoft.com/office/word/2006/wordml" xmlns:wps="http://schemas.microsoft.com/office/word/2010/wordprocessingShape" mc:Ignorable="w14 w15 w16se w16cid w16 w16cex w16sdtdh wp14">
   <w:abstractNum w:abstractNumId="0" w15:restartNumberingAfterBreak="0">
+    <w:nsid w:val="02F517DC"/>
+    <w:multiLevelType w:val="hybridMultilevel"/>
+    <w:tmpl w:val="F76229DA"/>
+    <w:lvl w:ilvl="0" w:tplc="04090001">
+      <w:start w:val="1"/>
+      <w:numFmt w:val="bullet"/>
+      <w:lvlText w:val=""/>
+      <w:lvlJc w:val="left"/>
+      <w:pPr>
+        <w:ind w:left="720" w:hanging="360"/>
+      </w:pPr>
+      <w:rPr>
+        <w:rFonts w:ascii="Symbol" w:hAnsi="Symbol" w:hint="default"/>
+      </w:rPr>
+    </w:lvl>
+    <w:lvl w:ilvl="1" w:tplc="04090003" w:tentative="1">
+      <w:start w:val="1"/>
+      <w:numFmt w:val="bullet"/>
+      <w:lvlText w:val="o"/>
+      <w:lvlJc w:val="left"/>
+      <w:pPr>
+        <w:ind w:left="1440" w:hanging="360"/>
+      </w:pPr>
+      <w:rPr>
+        <w:rFonts w:ascii="Courier New" w:hAnsi="Courier New" w:cs="Courier New" w:hint="default"/>
+      </w:rPr>
+    </w:lvl>
+    <w:lvl w:ilvl="2" w:tplc="04090005" w:tentative="1">
+      <w:start w:val="1"/>
+      <w:numFmt w:val="bullet"/>
+      <w:lvlText w:val=""/>
+      <w:lvlJc w:val="left"/>
+      <w:pPr>
+        <w:ind w:left="2160" w:hanging="360"/>
+      </w:pPr>
+      <w:rPr>
+        <w:rFonts w:ascii="Wingdings" w:hAnsi="Wingdings" w:hint="default"/>
+      </w:rPr>
+    </w:lvl>
+    <w:lvl w:ilvl="3" w:tplc="04090001" w:tentative="1">
+      <w:start w:val="1"/>
+      <w:numFmt w:val="bullet"/>
+      <w:lvlText w:val=""/>
+      <w:lvlJc w:val="left"/>
+      <w:pPr>
+        <w:ind w:left="2880" w:hanging="360"/>
+      </w:pPr>
+      <w:rPr>
+        <w:rFonts w:ascii="Symbol" w:hAnsi="Symbol" w:hint="default"/>
+      </w:rPr>
+    </w:lvl>
+    <w:lvl w:ilvl="4" w:tplc="04090003" w:tentative="1">
+      <w:start w:val="1"/>
+      <w:numFmt w:val="bullet"/>
+      <w:lvlText w:val="o"/>
+      <w:lvlJc w:val="left"/>
+      <w:pPr>
+        <w:ind w:left="3600" w:hanging="360"/>
+      </w:pPr>
+      <w:rPr>
+        <w:rFonts w:ascii="Courier New" w:hAnsi="Courier New" w:cs="Courier New" w:hint="default"/>
+      </w:rPr>
+    </w:lvl>
+    <w:lvl w:ilvl="5" w:tplc="04090005" w:tentative="1">
+      <w:start w:val="1"/>
+      <w:numFmt w:val="bullet"/>
+      <w:lvlText w:val=""/>
+      <w:lvlJc w:val="left"/>
+      <w:pPr>
+        <w:ind w:left="4320" w:hanging="360"/>
+      </w:pPr>
+      <w:rPr>
+        <w:rFonts w:ascii="Wingdings" w:hAnsi="Wingdings" w:hint="default"/>
+      </w:rPr>
+    </w:lvl>
+    <w:lvl w:ilvl="6" w:tplc="04090001" w:tentative="1">
+      <w:start w:val="1"/>
+      <w:numFmt w:val="bullet"/>
+      <w:lvlText w:val=""/>
+      <w:lvlJc w:val="left"/>
+      <w:pPr>
+        <w:ind w:left="5040" w:hanging="360"/>
+      </w:pPr>
+      <w:rPr>
+        <w:rFonts w:ascii="Symbol" w:hAnsi="Symbol" w:hint="default"/>
+      </w:rPr>
+    </w:lvl>
+    <w:lvl w:ilvl="7" w:tplc="04090003" w:tentative="1">
+      <w:start w:val="1"/>
+      <w:numFmt w:val="bullet"/>
+      <w:lvlText w:val="o"/>
+      <w:lvlJc w:val="left"/>
+      <w:pPr>
+        <w:ind w:left="5760" w:hanging="360"/>
+      </w:pPr>
+      <w:rPr>
+        <w:rFonts w:ascii="Courier New" w:hAnsi="Courier New" w:cs="Courier New" w:hint="default"/>
+      </w:rPr>
+    </w:lvl>
+    <w:lvl w:ilvl="8" w:tplc="04090005" w:tentative="1">
+      <w:start w:val="1"/>
+      <w:numFmt w:val="bullet"/>
+      <w:lvlText w:val=""/>
+      <w:lvlJc w:val="left"/>
+      <w:pPr>
+        <w:ind w:left="6480" w:hanging="360"/>
+      </w:pPr>
+      <w:rPr>
+        <w:rFonts w:ascii="Wingdings" w:hAnsi="Wingdings" w:hint="default"/>
+      </w:rPr>
+    </w:lvl>
+  </w:abstractNum>
+  <w:abstractNum w:abstractNumId="1" w15:restartNumberingAfterBreak="0">
+    <w:nsid w:val="0BF14EBA"/>
+    <w:multiLevelType w:val="hybridMultilevel"/>
+    <w:tmpl w:val="14EE3736"/>
+    <w:lvl w:ilvl="0" w:tplc="04090005">
+      <w:start w:val="1"/>
+      <w:numFmt w:val="bullet"/>
+      <w:lvlText w:val=""/>
+      <w:lvlJc w:val="left"/>
+      <w:pPr>
+        <w:ind w:left="720" w:hanging="360"/>
+      </w:pPr>
+      <w:rPr>
+        <w:rFonts w:ascii="Wingdings" w:hAnsi="Wingdings" w:hint="default"/>
+      </w:rPr>
+    </w:lvl>
+    <w:lvl w:ilvl="1" w:tplc="04090003" w:tentative="1">
+      <w:start w:val="1"/>
+      <w:numFmt w:val="bullet"/>
+      <w:lvlText w:val="o"/>
+      <w:lvlJc w:val="left"/>
+      <w:pPr>
+        <w:ind w:left="1440" w:hanging="360"/>
+      </w:pPr>
+      <w:rPr>
+        <w:rFonts w:ascii="Courier New" w:hAnsi="Courier New" w:cs="Courier New" w:hint="default"/>
+      </w:rPr>
+    </w:lvl>
+    <w:lvl w:ilvl="2" w:tplc="04090005" w:tentative="1">
+      <w:start w:val="1"/>
+      <w:numFmt w:val="bullet"/>
+      <w:lvlText w:val=""/>
+      <w:lvlJc w:val="left"/>
+      <w:pPr>
+        <w:ind w:left="2160" w:hanging="360"/>
+      </w:pPr>
+      <w:rPr>
+        <w:rFonts w:ascii="Wingdings" w:hAnsi="Wingdings" w:hint="default"/>
+      </w:rPr>
+    </w:lvl>
+    <w:lvl w:ilvl="3" w:tplc="04090001" w:tentative="1">
+      <w:start w:val="1"/>
+      <w:numFmt w:val="bullet"/>
+      <w:lvlText w:val=""/>
+      <w:lvlJc w:val="left"/>
+      <w:pPr>
+        <w:ind w:left="2880" w:hanging="360"/>
+      </w:pPr>
+      <w:rPr>
+        <w:rFonts w:ascii="Symbol" w:hAnsi="Symbol" w:hint="default"/>
+      </w:rPr>
+    </w:lvl>
+    <w:lvl w:ilvl="4" w:tplc="04090003" w:tentative="1">
+      <w:start w:val="1"/>
+      <w:numFmt w:val="bullet"/>
+      <w:lvlText w:val="o"/>
+      <w:lvlJc w:val="left"/>
+      <w:pPr>
+        <w:ind w:left="3600" w:hanging="360"/>
+      </w:pPr>
+      <w:rPr>
+        <w:rFonts w:ascii="Courier New" w:hAnsi="Courier New" w:cs="Courier New" w:hint="default"/>
+      </w:rPr>
+    </w:lvl>
+    <w:lvl w:ilvl="5" w:tplc="04090005" w:tentative="1">
+      <w:start w:val="1"/>
+      <w:numFmt w:val="bullet"/>
+      <w:lvlText w:val=""/>
+      <w:lvlJc w:val="left"/>
+      <w:pPr>
+        <w:ind w:left="4320" w:hanging="360"/>
+      </w:pPr>
+      <w:rPr>
+        <w:rFonts w:ascii="Wingdings" w:hAnsi="Wingdings" w:hint="default"/>
+      </w:rPr>
+    </w:lvl>
+    <w:lvl w:ilvl="6" w:tplc="04090001" w:tentative="1">
+      <w:start w:val="1"/>
+      <w:numFmt w:val="bullet"/>
+      <w:lvlText w:val=""/>
+      <w:lvlJc w:val="left"/>
+      <w:pPr>
+        <w:ind w:left="5040" w:hanging="360"/>
+      </w:pPr>
+      <w:rPr>
+        <w:rFonts w:ascii="Symbol" w:hAnsi="Symbol" w:hint="default"/>
+      </w:rPr>
+    </w:lvl>
+    <w:lvl w:ilvl="7" w:tplc="04090003" w:tentative="1">
+      <w:start w:val="1"/>
+      <w:numFmt w:val="bullet"/>
+      <w:lvlText w:val="o"/>
+      <w:lvlJc w:val="left"/>
+      <w:pPr>
+        <w:ind w:left="5760" w:hanging="360"/>
+      </w:pPr>
+      <w:rPr>
+        <w:rFonts w:ascii="Courier New" w:hAnsi="Courier New" w:cs="Courier New" w:hint="default"/>
+      </w:rPr>
+    </w:lvl>
+    <w:lvl w:ilvl="8" w:tplc="04090005" w:tentative="1">
+      <w:start w:val="1"/>
+      <w:numFmt w:val="bullet"/>
+      <w:lvlText w:val=""/>
+      <w:lvlJc w:val="left"/>
+      <w:pPr>
+        <w:ind w:left="6480" w:hanging="360"/>
+      </w:pPr>
+      <w:rPr>
+        <w:rFonts w:ascii="Wingdings" w:hAnsi="Wingdings" w:hint="default"/>
+      </w:rPr>
+    </w:lvl>
+  </w:abstractNum>
+  <w:abstractNum w:abstractNumId="2" w15:restartNumberingAfterBreak="0">
+    <w:nsid w:val="1E3F7DEC"/>
+    <w:multiLevelType w:val="hybridMultilevel"/>
+    <w:tmpl w:val="292E2422"/>
+    <w:lvl w:ilvl="0" w:tplc="04090005">
+      <w:start w:val="1"/>
+      <w:numFmt w:val="bullet"/>
+      <w:lvlText w:val=""/>
+      <w:lvlJc w:val="left"/>
+      <w:pPr>
+        <w:ind w:left="720" w:hanging="360"/>
+      </w:pPr>
+      <w:rPr>
+        <w:rFonts w:ascii="Wingdings" w:hAnsi="Wingdings" w:hint="default"/>
+      </w:rPr>
+    </w:lvl>
+    <w:lvl w:ilvl="1" w:tplc="04090003" w:tentative="1">
+      <w:start w:val="1"/>
+      <w:numFmt w:val="bullet"/>
+      <w:lvlText w:val="o"/>
+      <w:lvlJc w:val="left"/>
+      <w:pPr>
+        <w:ind w:left="1440" w:hanging="360"/>
+      </w:pPr>
+      <w:rPr>
+        <w:rFonts w:ascii="Courier New" w:hAnsi="Courier New" w:cs="Courier New" w:hint="default"/>
+      </w:rPr>
+    </w:lvl>
+    <w:lvl w:ilvl="2" w:tplc="04090005" w:tentative="1">
+      <w:start w:val="1"/>
+      <w:numFmt w:val="bullet"/>
+      <w:lvlText w:val=""/>
+      <w:lvlJc w:val="left"/>
+      <w:pPr>
+        <w:ind w:left="2160" w:hanging="360"/>
+      </w:pPr>
+      <w:rPr>
+        <w:rFonts w:ascii="Wingdings" w:hAnsi="Wingdings" w:hint="default"/>
+      </w:rPr>
+    </w:lvl>
+    <w:lvl w:ilvl="3" w:tplc="04090001" w:tentative="1">
+      <w:start w:val="1"/>
+      <w:numFmt w:val="bullet"/>
+      <w:lvlText w:val=""/>
+      <w:lvlJc w:val="left"/>
+      <w:pPr>
+        <w:ind w:left="2880" w:hanging="360"/>
+      </w:pPr>
+      <w:rPr>
+        <w:rFonts w:ascii="Symbol" w:hAnsi="Symbol" w:hint="default"/>
+      </w:rPr>
+    </w:lvl>
+    <w:lvl w:ilvl="4" w:tplc="04090003" w:tentative="1">
+      <w:start w:val="1"/>
+      <w:numFmt w:val="bullet"/>
+      <w:lvlText w:val="o"/>
+      <w:lvlJc w:val="left"/>
+      <w:pPr>
+        <w:ind w:left="3600" w:hanging="360"/>
+      </w:pPr>
+      <w:rPr>
+        <w:rFonts w:ascii="Courier New" w:hAnsi="Courier New" w:cs="Courier New" w:hint="default"/>
+      </w:rPr>
+    </w:lvl>
+    <w:lvl w:ilvl="5" w:tplc="04090005" w:tentative="1">
+      <w:start w:val="1"/>
+      <w:numFmt w:val="bullet"/>
+      <w:lvlText w:val=""/>
+      <w:lvlJc w:val="left"/>
+      <w:pPr>
+        <w:ind w:left="4320" w:hanging="360"/>
+      </w:pPr>
+      <w:rPr>
+        <w:rFonts w:ascii="Wingdings" w:hAnsi="Wingdings" w:hint="default"/>
+      </w:rPr>
+    </w:lvl>
+    <w:lvl w:ilvl="6" w:tplc="04090001" w:tentative="1">
+      <w:start w:val="1"/>
+      <w:numFmt w:val="bullet"/>
+      <w:lvlText w:val=""/>
+      <w:lvlJc w:val="left"/>
+      <w:pPr>
+        <w:ind w:left="5040" w:hanging="360"/>
+      </w:pPr>
+      <w:rPr>
+        <w:rFonts w:ascii="Symbol" w:hAnsi="Symbol" w:hint="default"/>
+      </w:rPr>
+    </w:lvl>
+    <w:lvl w:ilvl="7" w:tplc="04090003" w:tentative="1">
+      <w:start w:val="1"/>
+      <w:numFmt w:val="bullet"/>
+      <w:lvlText w:val="o"/>
+      <w:lvlJc w:val="left"/>
+      <w:pPr>
+        <w:ind w:left="5760" w:hanging="360"/>
+      </w:pPr>
+      <w:rPr>
+        <w:rFonts w:ascii="Courier New" w:hAnsi="Courier New" w:cs="Courier New" w:hint="default"/>
+      </w:rPr>
+    </w:lvl>
+    <w:lvl w:ilvl="8" w:tplc="04090005" w:tentative="1">
+      <w:start w:val="1"/>
+      <w:numFmt w:val="bullet"/>
+      <w:lvlText w:val=""/>
+      <w:lvlJc w:val="left"/>
+      <w:pPr>
+        <w:ind w:left="6480" w:hanging="360"/>
+      </w:pPr>
+      <w:rPr>
+        <w:rFonts w:ascii="Wingdings" w:hAnsi="Wingdings" w:hint="default"/>
+      </w:rPr>
+    </w:lvl>
+  </w:abstractNum>
+  <w:abstractNum w:abstractNumId="3" w15:restartNumberingAfterBreak="0">
+    <w:nsid w:val="25C11527"/>
+    <w:multiLevelType w:val="hybridMultilevel"/>
+    <w:tmpl w:val="66E0F9AE"/>
+    <w:lvl w:ilvl="0" w:tplc="04090001">
+      <w:start w:val="1"/>
+      <w:numFmt w:val="bullet"/>
+      <w:lvlText w:val=""/>
+      <w:lvlJc w:val="left"/>
+      <w:pPr>
+        <w:ind w:left="720" w:hanging="360"/>
+      </w:pPr>
+      <w:rPr>
+        <w:rFonts w:ascii="Symbol" w:hAnsi="Symbol" w:hint="default"/>
+      </w:rPr>
+    </w:lvl>
+    <w:lvl w:ilvl="1" w:tplc="04090003">
+      <w:start w:val="1"/>
+      <w:numFmt w:val="bullet"/>
+      <w:lvlText w:val="o"/>
+      <w:lvlJc w:val="left"/>
+      <w:pPr>
+        <w:ind w:left="1440" w:hanging="360"/>
+      </w:pPr>
+      <w:rPr>
+        <w:rFonts w:ascii="Courier New" w:hAnsi="Courier New" w:cs="Courier New" w:hint="default"/>
+      </w:rPr>
+    </w:lvl>
+    <w:lvl w:ilvl="2" w:tplc="04090005" w:tentative="1">
+      <w:start w:val="1"/>
+      <w:numFmt w:val="bullet"/>
+      <w:lvlText w:val=""/>
+      <w:lvlJc w:val="left"/>
+      <w:pPr>
+        <w:ind w:left="2160" w:hanging="360"/>
+      </w:pPr>
+      <w:rPr>
+        <w:rFonts w:ascii="Wingdings" w:hAnsi="Wingdings" w:hint="default"/>
+      </w:rPr>
+    </w:lvl>
+    <w:lvl w:ilvl="3" w:tplc="04090001" w:tentative="1">
+      <w:start w:val="1"/>
+      <w:numFmt w:val="bullet"/>
+      <w:lvlText w:val=""/>
+      <w:lvlJc w:val="left"/>
+      <w:pPr>
+        <w:ind w:left="2880" w:hanging="360"/>
+      </w:pPr>
+      <w:rPr>
+        <w:rFonts w:ascii="Symbol" w:hAnsi="Symbol" w:hint="default"/>
+      </w:rPr>
+    </w:lvl>
+    <w:lvl w:ilvl="4" w:tplc="04090003" w:tentative="1">
+      <w:start w:val="1"/>
+      <w:numFmt w:val="bullet"/>
+      <w:lvlText w:val="o"/>
+      <w:lvlJc w:val="left"/>
+      <w:pPr>
+        <w:ind w:left="3600" w:hanging="360"/>
+      </w:pPr>
+      <w:rPr>
+        <w:rFonts w:ascii="Courier New" w:hAnsi="Courier New" w:cs="Courier New" w:hint="default"/>
+      </w:rPr>
+    </w:lvl>
+    <w:lvl w:ilvl="5" w:tplc="04090005" w:tentative="1">
+      <w:start w:val="1"/>
+      <w:numFmt w:val="bullet"/>
+      <w:lvlText w:val=""/>
+      <w:lvlJc w:val="left"/>
+      <w:pPr>
+        <w:ind w:left="4320" w:hanging="360"/>
+      </w:pPr>
+      <w:rPr>
+        <w:rFonts w:ascii="Wingdings" w:hAnsi="Wingdings" w:hint="default"/>
+      </w:rPr>
+    </w:lvl>
+    <w:lvl w:ilvl="6" w:tplc="04090001" w:tentative="1">
+      <w:start w:val="1"/>
+      <w:numFmt w:val="bullet"/>
+      <w:lvlText w:val=""/>
+      <w:lvlJc w:val="left"/>
+      <w:pPr>
+        <w:ind w:left="5040" w:hanging="360"/>
+      </w:pPr>
+      <w:rPr>
+        <w:rFonts w:ascii="Symbol" w:hAnsi="Symbol" w:hint="default"/>
+      </w:rPr>
+    </w:lvl>
+    <w:lvl w:ilvl="7" w:tplc="04090003" w:tentative="1">
+      <w:start w:val="1"/>
+      <w:numFmt w:val="bullet"/>
+      <w:lvlText w:val="o"/>
+      <w:lvlJc w:val="left"/>
+      <w:pPr>
+        <w:ind w:left="5760" w:hanging="360"/>
+      </w:pPr>
+      <w:rPr>
+        <w:rFonts w:ascii="Courier New" w:hAnsi="Courier New" w:cs="Courier New" w:hint="default"/>
+      </w:rPr>
+    </w:lvl>
+    <w:lvl w:ilvl="8" w:tplc="04090005" w:tentative="1">
+      <w:start w:val="1"/>
+      <w:numFmt w:val="bullet"/>
+      <w:lvlText w:val=""/>
+      <w:lvlJc w:val="left"/>
+      <w:pPr>
+        <w:ind w:left="6480" w:hanging="360"/>
+      </w:pPr>
+      <w:rPr>
+        <w:rFonts w:ascii="Wingdings" w:hAnsi="Wingdings" w:hint="default"/>
+      </w:rPr>
+    </w:lvl>
+  </w:abstractNum>
+  <w:abstractNum w:abstractNumId="4" w15:restartNumberingAfterBreak="0">
+    <w:nsid w:val="288F1DEF"/>
+    <w:multiLevelType w:val="hybridMultilevel"/>
+    <w:tmpl w:val="077A3382"/>
+    <w:lvl w:ilvl="0" w:tplc="04090001">
+      <w:start w:val="1"/>
+      <w:numFmt w:val="bullet"/>
+      <w:lvlText w:val=""/>
+      <w:lvlJc w:val="left"/>
+      <w:pPr>
+        <w:ind w:left="720" w:hanging="360"/>
+      </w:pPr>
+      <w:rPr>
+        <w:rFonts w:ascii="Symbol" w:hAnsi="Symbol" w:hint="default"/>
+      </w:rPr>
+    </w:lvl>
+    <w:lvl w:ilvl="1" w:tplc="04090003">
+      <w:start w:val="1"/>
+      <w:numFmt w:val="bullet"/>
+      <w:lvlText w:val="o"/>
+      <w:lvlJc w:val="left"/>
+      <w:pPr>
+        <w:ind w:left="1440" w:hanging="360"/>
+      </w:pPr>
+      <w:rPr>
+        <w:rFonts w:ascii="Courier New" w:hAnsi="Courier New" w:cs="Courier New" w:hint="default"/>
+      </w:rPr>
+    </w:lvl>
+    <w:lvl w:ilvl="2" w:tplc="04090005" w:tentative="1">
+      <w:start w:val="1"/>
+      <w:numFmt w:val="bullet"/>
+      <w:lvlText w:val=""/>
+      <w:lvlJc w:val="left"/>
+      <w:pPr>
+        <w:ind w:left="2160" w:hanging="360"/>
+      </w:pPr>
+      <w:rPr>
+        <w:rFonts w:ascii="Wingdings" w:hAnsi="Wingdings" w:hint="default"/>
+      </w:rPr>
+    </w:lvl>
+    <w:lvl w:ilvl="3" w:tplc="04090001" w:tentative="1">
+      <w:start w:val="1"/>
+      <w:numFmt w:val="bullet"/>
+      <w:lvlText w:val=""/>
+      <w:lvlJc w:val="left"/>
+      <w:pPr>
+        <w:ind w:left="2880" w:hanging="360"/>
+      </w:pPr>
+      <w:rPr>
+        <w:rFonts w:ascii="Symbol" w:hAnsi="Symbol" w:hint="default"/>
+      </w:rPr>
+    </w:lvl>
+    <w:lvl w:ilvl="4" w:tplc="04090003" w:tentative="1">
+      <w:start w:val="1"/>
+      <w:numFmt w:val="bullet"/>
+      <w:lvlText w:val="o"/>
+      <w:lvlJc w:val="left"/>
+      <w:pPr>
+        <w:ind w:left="3600" w:hanging="360"/>
+      </w:pPr>
+      <w:rPr>
+        <w:rFonts w:ascii="Courier New" w:hAnsi="Courier New" w:cs="Courier New" w:hint="default"/>
+      </w:rPr>
+    </w:lvl>
+    <w:lvl w:ilvl="5" w:tplc="04090005" w:tentative="1">
+      <w:start w:val="1"/>
+      <w:numFmt w:val="bullet"/>
+      <w:lvlText w:val=""/>
+      <w:lvlJc w:val="left"/>
+      <w:pPr>
+        <w:ind w:left="4320" w:hanging="360"/>
+      </w:pPr>
+      <w:rPr>
+        <w:rFonts w:ascii="Wingdings" w:hAnsi="Wingdings" w:hint="default"/>
+      </w:rPr>
+    </w:lvl>
+    <w:lvl w:ilvl="6" w:tplc="04090001" w:tentative="1">
+      <w:start w:val="1"/>
+      <w:numFmt w:val="bullet"/>
+      <w:lvlText w:val=""/>
+      <w:lvlJc w:val="left"/>
+      <w:pPr>
+        <w:ind w:left="5040" w:hanging="360"/>
+      </w:pPr>
+      <w:rPr>
+        <w:rFonts w:ascii="Symbol" w:hAnsi="Symbol" w:hint="default"/>
+      </w:rPr>
+    </w:lvl>
+    <w:lvl w:ilvl="7" w:tplc="04090003" w:tentative="1">
+      <w:start w:val="1"/>
+      <w:numFmt w:val="bullet"/>
+      <w:lvlText w:val="o"/>
+      <w:lvlJc w:val="left"/>
+      <w:pPr>
+        <w:ind w:left="5760" w:hanging="360"/>
+      </w:pPr>
+      <w:rPr>
+        <w:rFonts w:ascii="Courier New" w:hAnsi="Courier New" w:cs="Courier New" w:hint="default"/>
+      </w:rPr>
+    </w:lvl>
+    <w:lvl w:ilvl="8" w:tplc="04090005" w:tentative="1">
+      <w:start w:val="1"/>
+      <w:numFmt w:val="bullet"/>
+      <w:lvlText w:val=""/>
+      <w:lvlJc w:val="left"/>
+      <w:pPr>
+        <w:ind w:left="6480" w:hanging="360"/>
+      </w:pPr>
+      <w:rPr>
+        <w:rFonts w:ascii="Wingdings" w:hAnsi="Wingdings" w:hint="default"/>
+      </w:rPr>
+    </w:lvl>
+  </w:abstractNum>
+  <w:abstractNum w:abstractNumId="5" w15:restartNumberingAfterBreak="0">
+    <w:nsid w:val="459224A8"/>
+    <w:multiLevelType w:val="hybridMultilevel"/>
+    <w:tmpl w:val="14962C84"/>
+    <w:lvl w:ilvl="0" w:tplc="04090001">
+      <w:start w:val="1"/>
+      <w:numFmt w:val="bullet"/>
+      <w:lvlText w:val=""/>
+      <w:lvlJc w:val="left"/>
+      <w:pPr>
+        <w:ind w:left="1080" w:hanging="360"/>
+      </w:pPr>
+      <w:rPr>
+        <w:rFonts w:ascii="Symbol" w:hAnsi="Symbol" w:hint="default"/>
+      </w:rPr>
+    </w:lvl>
+    <w:lvl w:ilvl="1" w:tplc="04090003" w:tentative="1">
+      <w:start w:val="1"/>
+      <w:numFmt w:val="bullet"/>
+      <w:lvlText w:val="o"/>
+      <w:lvlJc w:val="left"/>
+      <w:pPr>
+        <w:ind w:left="1800" w:hanging="360"/>
+      </w:pPr>
+      <w:rPr>
+        <w:rFonts w:ascii="Courier New" w:hAnsi="Courier New" w:cs="Courier New" w:hint="default"/>
+      </w:rPr>
+    </w:lvl>
+    <w:lvl w:ilvl="2" w:tplc="04090005" w:tentative="1">
+      <w:start w:val="1"/>
+      <w:numFmt w:val="bullet"/>
+      <w:lvlText w:val=""/>
+      <w:lvlJc w:val="left"/>
+      <w:pPr>
+        <w:ind w:left="2520" w:hanging="360"/>
+      </w:pPr>
+      <w:rPr>
+        <w:rFonts w:ascii="Wingdings" w:hAnsi="Wingdings" w:hint="default"/>
+      </w:rPr>
+    </w:lvl>
+    <w:lvl w:ilvl="3" w:tplc="04090001" w:tentative="1">
+      <w:start w:val="1"/>
+      <w:numFmt w:val="bullet"/>
+      <w:lvlText w:val=""/>
+      <w:lvlJc w:val="left"/>
+      <w:pPr>
+        <w:ind w:left="3240" w:hanging="360"/>
+      </w:pPr>
+      <w:rPr>
+        <w:rFonts w:ascii="Symbol" w:hAnsi="Symbol" w:hint="default"/>
+      </w:rPr>
+    </w:lvl>
+    <w:lvl w:ilvl="4" w:tplc="04090003" w:tentative="1">
+      <w:start w:val="1"/>
+      <w:numFmt w:val="bullet"/>
+      <w:lvlText w:val="o"/>
+      <w:lvlJc w:val="left"/>
+      <w:pPr>
+        <w:ind w:left="3960" w:hanging="360"/>
+      </w:pPr>
+      <w:rPr>
+        <w:rFonts w:ascii="Courier New" w:hAnsi="Courier New" w:cs="Courier New" w:hint="default"/>
+      </w:rPr>
+    </w:lvl>
+    <w:lvl w:ilvl="5" w:tplc="04090005" w:tentative="1">
+      <w:start w:val="1"/>
+      <w:numFmt w:val="bullet"/>
+      <w:lvlText w:val=""/>
+      <w:lvlJc w:val="left"/>
+      <w:pPr>
+        <w:ind w:left="4680" w:hanging="360"/>
+      </w:pPr>
+      <w:rPr>
+        <w:rFonts w:ascii="Wingdings" w:hAnsi="Wingdings" w:hint="default"/>
+      </w:rPr>
+    </w:lvl>
+    <w:lvl w:ilvl="6" w:tplc="04090001" w:tentative="1">
+      <w:start w:val="1"/>
+      <w:numFmt w:val="bullet"/>
+      <w:lvlText w:val=""/>
+      <w:lvlJc w:val="left"/>
+      <w:pPr>
+        <w:ind w:left="5400" w:hanging="360"/>
+      </w:pPr>
+      <w:rPr>
+        <w:rFonts w:ascii="Symbol" w:hAnsi="Symbol" w:hint="default"/>
+      </w:rPr>
+    </w:lvl>
+    <w:lvl w:ilvl="7" w:tplc="04090003" w:tentative="1">
+      <w:start w:val="1"/>
+      <w:numFmt w:val="bullet"/>
+      <w:lvlText w:val="o"/>
+      <w:lvlJc w:val="left"/>
+      <w:pPr>
+        <w:ind w:left="6120" w:hanging="360"/>
+      </w:pPr>
+      <w:rPr>
+        <w:rFonts w:ascii="Courier New" w:hAnsi="Courier New" w:cs="Courier New" w:hint="default"/>
+      </w:rPr>
+    </w:lvl>
+    <w:lvl w:ilvl="8" w:tplc="04090005" w:tentative="1">
+      <w:start w:val="1"/>
+      <w:numFmt w:val="bullet"/>
+      <w:lvlText w:val=""/>
+      <w:lvlJc w:val="left"/>
+      <w:pPr>
+        <w:ind w:left="6840" w:hanging="360"/>
+      </w:pPr>
+      <w:rPr>
+        <w:rFonts w:ascii="Wingdings" w:hAnsi="Wingdings" w:hint="default"/>
+      </w:rPr>
+    </w:lvl>
+  </w:abstractNum>
+  <w:abstractNum w:abstractNumId="6" w15:restartNumberingAfterBreak="0">
+    <w:nsid w:val="48702B7F"/>
+    <w:multiLevelType w:val="hybridMultilevel"/>
+    <w:tmpl w:val="2898CF5A"/>
+    <w:lvl w:ilvl="0" w:tplc="8504894E">
+      <w:start w:val="1"/>
+      <w:numFmt w:val="bullet"/>
+      <w:lvlText w:val=""/>
+      <w:lvlJc w:val="left"/>
+      <w:pPr>
+        <w:ind w:left="720" w:hanging="360"/>
+      </w:pPr>
+      <w:rPr>
+        <w:rFonts w:ascii="Wingdings" w:hAnsi="Wingdings" w:hint="default"/>
+      </w:rPr>
+    </w:lvl>
+    <w:lvl w:ilvl="1" w:tplc="FFFFFFFF" w:tentative="1">
+      <w:start w:val="1"/>
+      <w:numFmt w:val="bullet"/>
+      <w:lvlText w:val="o"/>
+      <w:lvlJc w:val="left"/>
+      <w:pPr>
+        <w:ind w:left="1440" w:hanging="360"/>
+      </w:pPr>
+      <w:rPr>
+        <w:rFonts w:ascii="Courier New" w:hAnsi="Courier New" w:cs="Courier New" w:hint="default"/>
+      </w:rPr>
+    </w:lvl>
+    <w:lvl w:ilvl="2" w:tplc="FFFFFFFF" w:tentative="1">
+      <w:start w:val="1"/>
+      <w:numFmt w:val="bullet"/>
+      <w:lvlText w:val=""/>
+      <w:lvlJc w:val="left"/>
+      <w:pPr>
+        <w:ind w:left="2160" w:hanging="360"/>
+      </w:pPr>
+      <w:rPr>
+        <w:rFonts w:ascii="Wingdings" w:hAnsi="Wingdings" w:hint="default"/>
+      </w:rPr>
+    </w:lvl>
+    <w:lvl w:ilvl="3" w:tplc="FFFFFFFF" w:tentative="1">
+      <w:start w:val="1"/>
+      <w:numFmt w:val="bullet"/>
+      <w:lvlText w:val=""/>
+      <w:lvlJc w:val="left"/>
+      <w:pPr>
+        <w:ind w:left="2880" w:hanging="360"/>
+      </w:pPr>
+      <w:rPr>
+        <w:rFonts w:ascii="Symbol" w:hAnsi="Symbol" w:hint="default"/>
+      </w:rPr>
+    </w:lvl>
+    <w:lvl w:ilvl="4" w:tplc="FFFFFFFF" w:tentative="1">
+      <w:start w:val="1"/>
+      <w:numFmt w:val="bullet"/>
+      <w:lvlText w:val="o"/>
+      <w:lvlJc w:val="left"/>
+      <w:pPr>
+        <w:ind w:left="3600" w:hanging="360"/>
+      </w:pPr>
+      <w:rPr>
+        <w:rFonts w:ascii="Courier New" w:hAnsi="Courier New" w:cs="Courier New" w:hint="default"/>
+      </w:rPr>
+    </w:lvl>
+    <w:lvl w:ilvl="5" w:tplc="FFFFFFFF" w:tentative="1">
+      <w:start w:val="1"/>
+      <w:numFmt w:val="bullet"/>
+      <w:lvlText w:val=""/>
+      <w:lvlJc w:val="left"/>
+      <w:pPr>
+        <w:ind w:left="4320" w:hanging="360"/>
+      </w:pPr>
+      <w:rPr>
+        <w:rFonts w:ascii="Wingdings" w:hAnsi="Wingdings" w:hint="default"/>
+      </w:rPr>
+    </w:lvl>
+    <w:lvl w:ilvl="6" w:tplc="FFFFFFFF" w:tentative="1">
+      <w:start w:val="1"/>
+      <w:numFmt w:val="bullet"/>
+      <w:lvlText w:val=""/>
+      <w:lvlJc w:val="left"/>
+      <w:pPr>
+        <w:ind w:left="5040" w:hanging="360"/>
+      </w:pPr>
+      <w:rPr>
+        <w:rFonts w:ascii="Symbol" w:hAnsi="Symbol" w:hint="default"/>
+      </w:rPr>
+    </w:lvl>
+    <w:lvl w:ilvl="7" w:tplc="FFFFFFFF" w:tentative="1">
+      <w:start w:val="1"/>
+      <w:numFmt w:val="bullet"/>
+      <w:lvlText w:val="o"/>
+      <w:lvlJc w:val="left"/>
+      <w:pPr>
+        <w:ind w:left="5760" w:hanging="360"/>
+      </w:pPr>
+      <w:rPr>
+        <w:rFonts w:ascii="Courier New" w:hAnsi="Courier New" w:cs="Courier New" w:hint="default"/>
+      </w:rPr>
+    </w:lvl>
+    <w:lvl w:ilvl="8" w:tplc="FFFFFFFF" w:tentative="1">
+      <w:start w:val="1"/>
+      <w:numFmt w:val="bullet"/>
+      <w:lvlText w:val=""/>
+      <w:lvlJc w:val="left"/>
+      <w:pPr>
+        <w:ind w:left="6480" w:hanging="360"/>
+      </w:pPr>
+      <w:rPr>
+        <w:rFonts w:ascii="Wingdings" w:hAnsi="Wingdings" w:hint="default"/>
+      </w:rPr>
+    </w:lvl>
+  </w:abstractNum>
+  <w:abstractNum w:abstractNumId="7" w15:restartNumberingAfterBreak="0">
+    <w:nsid w:val="4F274FD0"/>
+    <w:multiLevelType w:val="hybridMultilevel"/>
+    <w:tmpl w:val="5AF4B2C2"/>
+    <w:lvl w:ilvl="0" w:tplc="04090001">
+      <w:start w:val="1"/>
+      <w:numFmt w:val="bullet"/>
+      <w:lvlText w:val=""/>
+      <w:lvlJc w:val="left"/>
+      <w:pPr>
+        <w:ind w:left="720" w:hanging="360"/>
+      </w:pPr>
+      <w:rPr>
+        <w:rFonts w:ascii="Symbol" w:hAnsi="Symbol" w:hint="default"/>
+      </w:rPr>
+    </w:lvl>
+    <w:lvl w:ilvl="1" w:tplc="04090003" w:tentative="1">
+      <w:start w:val="1"/>
+      <w:numFmt w:val="bullet"/>
+      <w:lvlText w:val="o"/>
+      <w:lvlJc w:val="left"/>
+      <w:pPr>
+        <w:ind w:left="1440" w:hanging="360"/>
+      </w:pPr>
+      <w:rPr>
+        <w:rFonts w:ascii="Courier New" w:hAnsi="Courier New" w:cs="Courier New" w:hint="default"/>
+      </w:rPr>
+    </w:lvl>
+    <w:lvl w:ilvl="2" w:tplc="04090005" w:tentative="1">
+      <w:start w:val="1"/>
+      <w:numFmt w:val="bullet"/>
+      <w:lvlText w:val=""/>
+      <w:lvlJc w:val="left"/>
+      <w:pPr>
+        <w:ind w:left="2160" w:hanging="360"/>
+      </w:pPr>
+      <w:rPr>
+        <w:rFonts w:ascii="Wingdings" w:hAnsi="Wingdings" w:hint="default"/>
+      </w:rPr>
+    </w:lvl>
+    <w:lvl w:ilvl="3" w:tplc="04090001" w:tentative="1">
+      <w:start w:val="1"/>
+      <w:numFmt w:val="bullet"/>
+      <w:lvlText w:val=""/>
+      <w:lvlJc w:val="left"/>
+      <w:pPr>
+        <w:ind w:left="2880" w:hanging="360"/>
+      </w:pPr>
+      <w:rPr>
+        <w:rFonts w:ascii="Symbol" w:hAnsi="Symbol" w:hint="default"/>
+      </w:rPr>
+    </w:lvl>
+    <w:lvl w:ilvl="4" w:tplc="04090003" w:tentative="1">
+      <w:start w:val="1"/>
+      <w:numFmt w:val="bullet"/>
+      <w:lvlText w:val="o"/>
+      <w:lvlJc w:val="left"/>
+      <w:pPr>
+        <w:ind w:left="3600" w:hanging="360"/>
+      </w:pPr>
+      <w:rPr>
+        <w:rFonts w:ascii="Courier New" w:hAnsi="Courier New" w:cs="Courier New" w:hint="default"/>
+      </w:rPr>
+    </w:lvl>
+    <w:lvl w:ilvl="5" w:tplc="04090005" w:tentative="1">
+      <w:start w:val="1"/>
+      <w:numFmt w:val="bullet"/>
+      <w:lvlText w:val=""/>
+      <w:lvlJc w:val="left"/>
+      <w:pPr>
+        <w:ind w:left="4320" w:hanging="360"/>
+      </w:pPr>
+      <w:rPr>
+        <w:rFonts w:ascii="Wingdings" w:hAnsi="Wingdings" w:hint="default"/>
+      </w:rPr>
+    </w:lvl>
+    <w:lvl w:ilvl="6" w:tplc="04090001" w:tentative="1">
+      <w:start w:val="1"/>
+      <w:numFmt w:val="bullet"/>
+      <w:lvlText w:val=""/>
+      <w:lvlJc w:val="left"/>
+      <w:pPr>
+        <w:ind w:left="5040" w:hanging="360"/>
+      </w:pPr>
+      <w:rPr>
+        <w:rFonts w:ascii="Symbol" w:hAnsi="Symbol" w:hint="default"/>
+      </w:rPr>
+    </w:lvl>
+    <w:lvl w:ilvl="7" w:tplc="04090003" w:tentative="1">
+      <w:start w:val="1"/>
+      <w:numFmt w:val="bullet"/>
+      <w:lvlText w:val="o"/>
+      <w:lvlJc w:val="left"/>
+      <w:pPr>
+        <w:ind w:left="5760" w:hanging="360"/>
+      </w:pPr>
+      <w:rPr>
+        <w:rFonts w:ascii="Courier New" w:hAnsi="Courier New" w:cs="Courier New" w:hint="default"/>
+      </w:rPr>
+    </w:lvl>
+    <w:lvl w:ilvl="8" w:tplc="04090005" w:tentative="1">
+      <w:start w:val="1"/>
+      <w:numFmt w:val="bullet"/>
+      <w:lvlText w:val=""/>
+      <w:lvlJc w:val="left"/>
+      <w:pPr>
+        <w:ind w:left="6480" w:hanging="360"/>
+      </w:pPr>
+      <w:rPr>
+        <w:rFonts w:ascii="Wingdings" w:hAnsi="Wingdings" w:hint="default"/>
+      </w:rPr>
+    </w:lvl>
+  </w:abstractNum>
+  <w:abstractNum w:abstractNumId="8" w15:restartNumberingAfterBreak="0">
+    <w:nsid w:val="5EB21C39"/>
+    <w:multiLevelType w:val="hybridMultilevel"/>
+    <w:tmpl w:val="B0C04DE0"/>
+    <w:lvl w:ilvl="0" w:tplc="8504894E">
+      <w:start w:val="1"/>
+      <w:numFmt w:val="bullet"/>
+      <w:lvlText w:val=""/>
+      <w:lvlJc w:val="left"/>
+      <w:pPr>
+        <w:ind w:left="720" w:hanging="360"/>
+      </w:pPr>
+      <w:rPr>
+        <w:rFonts w:ascii="Wingdings" w:hAnsi="Wingdings" w:hint="default"/>
+      </w:rPr>
+    </w:lvl>
+    <w:lvl w:ilvl="1" w:tplc="FFFFFFFF" w:tentative="1">
+      <w:start w:val="1"/>
+      <w:numFmt w:val="bullet"/>
+      <w:lvlText w:val="o"/>
+      <w:lvlJc w:val="left"/>
+      <w:pPr>
+        <w:ind w:left="1440" w:hanging="360"/>
+      </w:pPr>
+      <w:rPr>
+        <w:rFonts w:ascii="Courier New" w:hAnsi="Courier New" w:cs="Courier New" w:hint="default"/>
+      </w:rPr>
+    </w:lvl>
+    <w:lvl w:ilvl="2" w:tplc="FFFFFFFF" w:tentative="1">
+      <w:start w:val="1"/>
+      <w:numFmt w:val="bullet"/>
+      <w:lvlText w:val=""/>
+      <w:lvlJc w:val="left"/>
+      <w:pPr>
+        <w:ind w:left="2160" w:hanging="360"/>
+      </w:pPr>
+      <w:rPr>
+        <w:rFonts w:ascii="Wingdings" w:hAnsi="Wingdings" w:hint="default"/>
+      </w:rPr>
+    </w:lvl>
+    <w:lvl w:ilvl="3" w:tplc="FFFFFFFF" w:tentative="1">
+      <w:start w:val="1"/>
+      <w:numFmt w:val="bullet"/>
+      <w:lvlText w:val=""/>
+      <w:lvlJc w:val="left"/>
+      <w:pPr>
+        <w:ind w:left="2880" w:hanging="360"/>
+      </w:pPr>
+      <w:rPr>
+        <w:rFonts w:ascii="Symbol" w:hAnsi="Symbol" w:hint="default"/>
+      </w:rPr>
+    </w:lvl>
+    <w:lvl w:ilvl="4" w:tplc="FFFFFFFF" w:tentative="1">
+      <w:start w:val="1"/>
+      <w:numFmt w:val="bullet"/>
+      <w:lvlText w:val="o"/>
+      <w:lvlJc w:val="left"/>
+      <w:pPr>
+        <w:ind w:left="3600" w:hanging="360"/>
+      </w:pPr>
+      <w:rPr>
+        <w:rFonts w:ascii="Courier New" w:hAnsi="Courier New" w:cs="Courier New" w:hint="default"/>
+      </w:rPr>
+    </w:lvl>
+    <w:lvl w:ilvl="5" w:tplc="FFFFFFFF" w:tentative="1">
+      <w:start w:val="1"/>
+      <w:numFmt w:val="bullet"/>
+      <w:lvlText w:val=""/>
+      <w:lvlJc w:val="left"/>
+      <w:pPr>
+        <w:ind w:left="4320" w:hanging="360"/>
+      </w:pPr>
+      <w:rPr>
+        <w:rFonts w:ascii="Wingdings" w:hAnsi="Wingdings" w:hint="default"/>
+      </w:rPr>
+    </w:lvl>
+    <w:lvl w:ilvl="6" w:tplc="FFFFFFFF" w:tentative="1">
+      <w:start w:val="1"/>
+      <w:numFmt w:val="bullet"/>
+      <w:lvlText w:val=""/>
+      <w:lvlJc w:val="left"/>
+      <w:pPr>
+        <w:ind w:left="5040" w:hanging="360"/>
+      </w:pPr>
+      <w:rPr>
+        <w:rFonts w:ascii="Symbol" w:hAnsi="Symbol" w:hint="default"/>
+      </w:rPr>
+    </w:lvl>
+    <w:lvl w:ilvl="7" w:tplc="FFFFFFFF" w:tentative="1">
+      <w:start w:val="1"/>
+      <w:numFmt w:val="bullet"/>
+      <w:lvlText w:val="o"/>
+      <w:lvlJc w:val="left"/>
+      <w:pPr>
+        <w:ind w:left="5760" w:hanging="360"/>
+      </w:pPr>
+      <w:rPr>
+        <w:rFonts w:ascii="Courier New" w:hAnsi="Courier New" w:cs="Courier New" w:hint="default"/>
+      </w:rPr>
+    </w:lvl>
+    <w:lvl w:ilvl="8" w:tplc="FFFFFFFF" w:tentative="1">
+      <w:start w:val="1"/>
+      <w:numFmt w:val="bullet"/>
+      <w:lvlText w:val=""/>
+      <w:lvlJc w:val="left"/>
+      <w:pPr>
+        <w:ind w:left="6480" w:hanging="360"/>
+      </w:pPr>
+      <w:rPr>
+        <w:rFonts w:ascii="Wingdings" w:hAnsi="Wingdings" w:hint="default"/>
+      </w:rPr>
+    </w:lvl>
+  </w:abstractNum>
+  <w:abstractNum w:abstractNumId="9" w15:restartNumberingAfterBreak="0">
+    <w:nsid w:val="6FA31A60"/>
+    <w:multiLevelType w:val="hybridMultilevel"/>
+    <w:tmpl w:val="160C2408"/>
+    <w:lvl w:ilvl="0" w:tplc="04090001">
+      <w:start w:val="1"/>
+      <w:numFmt w:val="bullet"/>
+      <w:lvlText w:val=""/>
+      <w:lvlJc w:val="left"/>
+      <w:pPr>
+        <w:ind w:left="720" w:hanging="360"/>
+      </w:pPr>
+      <w:rPr>
+        <w:rFonts w:ascii="Symbol" w:hAnsi="Symbol" w:hint="default"/>
+      </w:rPr>
+    </w:lvl>
+    <w:lvl w:ilvl="1" w:tplc="04090003">
+      <w:start w:val="1"/>
+      <w:numFmt w:val="bullet"/>
+      <w:lvlText w:val="o"/>
+      <w:lvlJc w:val="left"/>
+      <w:pPr>
+        <w:ind w:left="1440" w:hanging="360"/>
+      </w:pPr>
+      <w:rPr>
+        <w:rFonts w:ascii="Courier New" w:hAnsi="Courier New" w:cs="Courier New" w:hint="default"/>
+      </w:rPr>
+    </w:lvl>
+    <w:lvl w:ilvl="2" w:tplc="04090005" w:tentative="1">
+      <w:start w:val="1"/>
+      <w:numFmt w:val="bullet"/>
+      <w:lvlText w:val=""/>
+      <w:lvlJc w:val="left"/>
+      <w:pPr>
+        <w:ind w:left="2160" w:hanging="360"/>
+      </w:pPr>
+      <w:rPr>
+        <w:rFonts w:ascii="Wingdings" w:hAnsi="Wingdings" w:hint="default"/>
+      </w:rPr>
+    </w:lvl>
+    <w:lvl w:ilvl="3" w:tplc="04090001" w:tentative="1">
+      <w:start w:val="1"/>
+      <w:numFmt w:val="bullet"/>
+      <w:lvlText w:val=""/>
+      <w:lvlJc w:val="left"/>
+      <w:pPr>
+        <w:ind w:left="2880" w:hanging="360"/>
+      </w:pPr>
+      <w:rPr>
+        <w:rFonts w:ascii="Symbol" w:hAnsi="Symbol" w:hint="default"/>
+      </w:rPr>
+    </w:lvl>
+    <w:lvl w:ilvl="4" w:tplc="04090003" w:tentative="1">
+      <w:start w:val="1"/>
+      <w:numFmt w:val="bullet"/>
+      <w:lvlText w:val="o"/>
+      <w:lvlJc w:val="left"/>
+      <w:pPr>
+        <w:ind w:left="3600" w:hanging="360"/>
+      </w:pPr>
+      <w:rPr>
+        <w:rFonts w:ascii="Courier New" w:hAnsi="Courier New" w:cs="Courier New" w:hint="default"/>
+      </w:rPr>
+    </w:lvl>
+    <w:lvl w:ilvl="5" w:tplc="04090005" w:tentative="1">
+      <w:start w:val="1"/>
+      <w:numFmt w:val="bullet"/>
+      <w:lvlText w:val=""/>
+      <w:lvlJc w:val="left"/>
+      <w:pPr>
+        <w:ind w:left="4320" w:hanging="360"/>
+      </w:pPr>
+      <w:rPr>
+        <w:rFonts w:ascii="Wingdings" w:hAnsi="Wingdings" w:hint="default"/>
+      </w:rPr>
+    </w:lvl>
+    <w:lvl w:ilvl="6" w:tplc="04090001" w:tentative="1">
+      <w:start w:val="1"/>
+      <w:numFmt w:val="bullet"/>
+      <w:lvlText w:val=""/>
+      <w:lvlJc w:val="left"/>
+      <w:pPr>
+        <w:ind w:left="5040" w:hanging="360"/>
+      </w:pPr>
+      <w:rPr>
+        <w:rFonts w:ascii="Symbol" w:hAnsi="Symbol" w:hint="default"/>
+      </w:rPr>
+    </w:lvl>
+    <w:lvl w:ilvl="7" w:tplc="04090003" w:tentative="1">
+      <w:start w:val="1"/>
+      <w:numFmt w:val="bullet"/>
+      <w:lvlText w:val="o"/>
+      <w:lvlJc w:val="left"/>
+      <w:pPr>
+        <w:ind w:left="5760" w:hanging="360"/>
+      </w:pPr>
+      <w:rPr>
+        <w:rFonts w:ascii="Courier New" w:hAnsi="Courier New" w:cs="Courier New" w:hint="default"/>
+      </w:rPr>
+    </w:lvl>
+    <w:lvl w:ilvl="8" w:tplc="04090005" w:tentative="1">
+      <w:start w:val="1"/>
+      <w:numFmt w:val="bullet"/>
+      <w:lvlText w:val=""/>
+      <w:lvlJc w:val="left"/>
+      <w:pPr>
+        <w:ind w:left="6480" w:hanging="360"/>
+      </w:pPr>
+      <w:rPr>
+        <w:rFonts w:ascii="Wingdings" w:hAnsi="Wingdings" w:hint="default"/>
+      </w:rPr>
+    </w:lvl>
+  </w:abstractNum>
+  <w:abstractNum w:abstractNumId="10" w15:restartNumberingAfterBreak="0">
     <w:nsid w:val="74A82492"/>
     <w:multiLevelType w:val="hybridMultilevel"/>
     <w:tmpl w:val="3D985CA0"/>
@@ -1525,14 +3169,160 @@
       </w:rPr>
     </w:lvl>
   </w:abstractNum>
-  <w:num w:numId="1">
+  <w:abstractNum w:abstractNumId="11" w15:restartNumberingAfterBreak="0">
+    <w:nsid w:val="7EE44252"/>
+    <w:multiLevelType w:val="hybridMultilevel"/>
+    <w:tmpl w:val="30D48422"/>
+    <w:lvl w:ilvl="0" w:tplc="04090001">
+      <w:start w:val="1"/>
+      <w:numFmt w:val="bullet"/>
+      <w:lvlText w:val=""/>
+      <w:lvlJc w:val="left"/>
+      <w:pPr>
+        <w:ind w:left="720" w:hanging="360"/>
+      </w:pPr>
+      <w:rPr>
+        <w:rFonts w:ascii="Symbol" w:hAnsi="Symbol" w:hint="default"/>
+      </w:rPr>
+    </w:lvl>
+    <w:lvl w:ilvl="1" w:tplc="04090003">
+      <w:start w:val="1"/>
+      <w:numFmt w:val="bullet"/>
+      <w:lvlText w:val="o"/>
+      <w:lvlJc w:val="left"/>
+      <w:pPr>
+        <w:ind w:left="1440" w:hanging="360"/>
+      </w:pPr>
+      <w:rPr>
+        <w:rFonts w:ascii="Courier New" w:hAnsi="Courier New" w:cs="Courier New" w:hint="default"/>
+      </w:rPr>
+    </w:lvl>
+    <w:lvl w:ilvl="2" w:tplc="04090005" w:tentative="1">
+      <w:start w:val="1"/>
+      <w:numFmt w:val="bullet"/>
+      <w:lvlText w:val=""/>
+      <w:lvlJc w:val="left"/>
+      <w:pPr>
+        <w:ind w:left="2160" w:hanging="360"/>
+      </w:pPr>
+      <w:rPr>
+        <w:rFonts w:ascii="Wingdings" w:hAnsi="Wingdings" w:hint="default"/>
+      </w:rPr>
+    </w:lvl>
+    <w:lvl w:ilvl="3" w:tplc="04090001" w:tentative="1">
+      <w:start w:val="1"/>
+      <w:numFmt w:val="bullet"/>
+      <w:lvlText w:val=""/>
+      <w:lvlJc w:val="left"/>
+      <w:pPr>
+        <w:ind w:left="2880" w:hanging="360"/>
+      </w:pPr>
+      <w:rPr>
+        <w:rFonts w:ascii="Symbol" w:hAnsi="Symbol" w:hint="default"/>
+      </w:rPr>
+    </w:lvl>
+    <w:lvl w:ilvl="4" w:tplc="04090003" w:tentative="1">
+      <w:start w:val="1"/>
+      <w:numFmt w:val="bullet"/>
+      <w:lvlText w:val="o"/>
+      <w:lvlJc w:val="left"/>
+      <w:pPr>
+        <w:ind w:left="3600" w:hanging="360"/>
+      </w:pPr>
+      <w:rPr>
+        <w:rFonts w:ascii="Courier New" w:hAnsi="Courier New" w:cs="Courier New" w:hint="default"/>
+      </w:rPr>
+    </w:lvl>
+    <w:lvl w:ilvl="5" w:tplc="04090005" w:tentative="1">
+      <w:start w:val="1"/>
+      <w:numFmt w:val="bullet"/>
+      <w:lvlText w:val=""/>
+      <w:lvlJc w:val="left"/>
+      <w:pPr>
+        <w:ind w:left="4320" w:hanging="360"/>
+      </w:pPr>
+      <w:rPr>
+        <w:rFonts w:ascii="Wingdings" w:hAnsi="Wingdings" w:hint="default"/>
+      </w:rPr>
+    </w:lvl>
+    <w:lvl w:ilvl="6" w:tplc="04090001" w:tentative="1">
+      <w:start w:val="1"/>
+      <w:numFmt w:val="bullet"/>
+      <w:lvlText w:val=""/>
+      <w:lvlJc w:val="left"/>
+      <w:pPr>
+        <w:ind w:left="5040" w:hanging="360"/>
+      </w:pPr>
+      <w:rPr>
+        <w:rFonts w:ascii="Symbol" w:hAnsi="Symbol" w:hint="default"/>
+      </w:rPr>
+    </w:lvl>
+    <w:lvl w:ilvl="7" w:tplc="04090003" w:tentative="1">
+      <w:start w:val="1"/>
+      <w:numFmt w:val="bullet"/>
+      <w:lvlText w:val="o"/>
+      <w:lvlJc w:val="left"/>
+      <w:pPr>
+        <w:ind w:left="5760" w:hanging="360"/>
+      </w:pPr>
+      <w:rPr>
+        <w:rFonts w:ascii="Courier New" w:hAnsi="Courier New" w:cs="Courier New" w:hint="default"/>
+      </w:rPr>
+    </w:lvl>
+    <w:lvl w:ilvl="8" w:tplc="04090005" w:tentative="1">
+      <w:start w:val="1"/>
+      <w:numFmt w:val="bullet"/>
+      <w:lvlText w:val=""/>
+      <w:lvlJc w:val="left"/>
+      <w:pPr>
+        <w:ind w:left="6480" w:hanging="360"/>
+      </w:pPr>
+      <w:rPr>
+        <w:rFonts w:ascii="Wingdings" w:hAnsi="Wingdings" w:hint="default"/>
+      </w:rPr>
+    </w:lvl>
+  </w:abstractNum>
+  <w:num w:numId="1" w16cid:durableId="655379034">
+    <w:abstractNumId w:val="10"/>
+  </w:num>
+  <w:num w:numId="2" w16cid:durableId="2066024633">
+    <w:abstractNumId w:val="7"/>
+  </w:num>
+  <w:num w:numId="3" w16cid:durableId="604190654">
+    <w:abstractNumId w:val="4"/>
+  </w:num>
+  <w:num w:numId="4" w16cid:durableId="463892837">
+    <w:abstractNumId w:val="11"/>
+  </w:num>
+  <w:num w:numId="5" w16cid:durableId="1583295464">
+    <w:abstractNumId w:val="3"/>
+  </w:num>
+  <w:num w:numId="6" w16cid:durableId="583420658">
+    <w:abstractNumId w:val="9"/>
+  </w:num>
+  <w:num w:numId="7" w16cid:durableId="1313484756">
     <w:abstractNumId w:val="0"/>
+  </w:num>
+  <w:num w:numId="8" w16cid:durableId="1964069228">
+    <w:abstractNumId w:val="8"/>
+  </w:num>
+  <w:num w:numId="9" w16cid:durableId="1719936559">
+    <w:abstractNumId w:val="6"/>
+  </w:num>
+  <w:num w:numId="10" w16cid:durableId="1971208948">
+    <w:abstractNumId w:val="5"/>
+  </w:num>
+  <w:num w:numId="11" w16cid:durableId="1729496260">
+    <w:abstractNumId w:val="1"/>
+  </w:num>
+  <w:num w:numId="12" w16cid:durableId="1574508342">
+    <w:abstractNumId w:val="2"/>
   </w:num>
 </w:numbering>
 </file>
 
 <file path=word/styles.xml><?xml version="1.0" encoding="utf-8"?>
-<w:styles xmlns:mc="http://schemas.openxmlformats.org/markup-compatibility/2006" xmlns:r="http://schemas.openxmlformats.org/officeDocument/2006/relationships" xmlns:w="http://schemas.openxmlformats.org/wordprocessingml/2006/main" xmlns:w14="http://schemas.microsoft.com/office/word/2010/wordml" xmlns:w15="http://schemas.microsoft.com/office/word/2012/wordml" xmlns:w16se="http://schemas.microsoft.com/office/word/2015/wordml/symex" mc:Ignorable="w14 w15 w16se">
+<w:styles xmlns:mc="http://schemas.openxmlformats.org/markup-compatibility/2006" xmlns:r="http://schemas.openxmlformats.org/officeDocument/2006/relationships" xmlns:w="http://schemas.openxmlformats.org/wordprocessingml/2006/main" xmlns:w14="http://schemas.microsoft.com/office/word/2010/wordml" xmlns:w15="http://schemas.microsoft.com/office/word/2012/wordml" xmlns:w16cex="http://schemas.microsoft.com/office/word/2018/wordml/cex" xmlns:w16cid="http://schemas.microsoft.com/office/word/2016/wordml/cid" xmlns:w16="http://schemas.microsoft.com/office/word/2018/wordml" xmlns:w16sdtdh="http://schemas.microsoft.com/office/word/2020/wordml/sdtdatahash" xmlns:w16se="http://schemas.microsoft.com/office/word/2015/wordml/symex" mc:Ignorable="w14 w15 w16se w16cid w16 w16cex w16sdtdh">
   <w:docDefaults>
     <w:rPrDefault>
       <w:rPr>
@@ -1548,7 +3338,7 @@
       </w:pPr>
     </w:pPrDefault>
   </w:docDefaults>
-  <w:latentStyles w:defLockedState="0" w:defUIPriority="99" w:defSemiHidden="0" w:defUnhideWhenUsed="0" w:defQFormat="0" w:count="371">
+  <w:latentStyles w:defLockedState="0" w:defUIPriority="99" w:defSemiHidden="0" w:defUnhideWhenUsed="0" w:defQFormat="0" w:count="376">
     <w:lsdException w:name="Normal" w:uiPriority="0" w:qFormat="1"/>
     <w:lsdException w:name="heading 1" w:uiPriority="9" w:qFormat="1"/>
     <w:lsdException w:name="heading 2" w:semiHidden="1" w:uiPriority="9" w:unhideWhenUsed="1" w:qFormat="1"/>
@@ -1920,6 +3710,11 @@
     <w:lsdException w:name="List Table 5 Dark Accent 6" w:uiPriority="50"/>
     <w:lsdException w:name="List Table 6 Colorful Accent 6" w:uiPriority="51"/>
     <w:lsdException w:name="List Table 7 Colorful Accent 6" w:uiPriority="52"/>
+    <w:lsdException w:name="Mention" w:semiHidden="1" w:unhideWhenUsed="1"/>
+    <w:lsdException w:name="Smart Hyperlink" w:semiHidden="1" w:unhideWhenUsed="1"/>
+    <w:lsdException w:name="Hashtag" w:semiHidden="1" w:unhideWhenUsed="1"/>
+    <w:lsdException w:name="Unresolved Mention" w:semiHidden="1" w:unhideWhenUsed="1"/>
+    <w:lsdException w:name="Smart Link" w:semiHidden="1" w:unhideWhenUsed="1"/>
   </w:latentStyles>
   <w:style w:type="paragraph" w:default="1" w:styleId="Normal">
     <w:name w:val="Normal"/>
@@ -2237,4 +4032,16 @@
     </a:ext>
   </a:extLst>
 </a:theme>
+</file>
+
+<file path=customXml/item1.xml><?xml version="1.0" encoding="utf-8"?>
+<b:Sources xmlns:b="http://schemas.openxmlformats.org/officeDocument/2006/bibliography" xmlns="http://schemas.openxmlformats.org/officeDocument/2006/bibliography" SelectedStyle="\APASixthEditionOfficeOnline.xsl" StyleName="APA" Version="6"/>
+</file>
+
+<file path=customXml/itemProps1.xml><?xml version="1.0" encoding="utf-8"?>
+<ds:datastoreItem xmlns:ds="http://schemas.openxmlformats.org/officeDocument/2006/customXml" ds:itemID="{03CC1DEB-63E5-4ADE-AE69-B709951C1BFE}">
+  <ds:schemaRefs>
+    <ds:schemaRef ds:uri="http://schemas.openxmlformats.org/officeDocument/2006/bibliography"/>
+  </ds:schemaRefs>
+</ds:datastoreItem>
 </file>
</xml_diff>